<commit_message>
Added 3 more page and image to all.
</commit_message>
<xml_diff>
--- a/Kamil Seweryn projekt inżynierka.docx
+++ b/Kamil Seweryn projekt inżynierka.docx
@@ -1097,7 +1097,7 @@
         <w:pStyle w:val="Akapitzlist"/>
         <w:numPr>
           <w:ilvl w:val="0"/>
-          <w:numId w:val="12"/>
+          <w:numId w:val="16"/>
         </w:numPr>
         <w:spacing w:line="360" w:lineRule="auto"/>
         <w:jc w:val="both"/>
@@ -1123,7 +1123,7 @@
         <w:pStyle w:val="Akapitzlist"/>
         <w:numPr>
           <w:ilvl w:val="0"/>
-          <w:numId w:val="12"/>
+          <w:numId w:val="16"/>
         </w:numPr>
         <w:spacing w:line="360" w:lineRule="auto"/>
         <w:jc w:val="both"/>
@@ -1149,7 +1149,7 @@
         <w:pStyle w:val="Akapitzlist"/>
         <w:numPr>
           <w:ilvl w:val="0"/>
-          <w:numId w:val="12"/>
+          <w:numId w:val="16"/>
         </w:numPr>
         <w:spacing w:line="360" w:lineRule="auto"/>
         <w:jc w:val="both"/>
@@ -1175,7 +1175,7 @@
         <w:pStyle w:val="Akapitzlist"/>
         <w:numPr>
           <w:ilvl w:val="0"/>
-          <w:numId w:val="12"/>
+          <w:numId w:val="16"/>
         </w:numPr>
         <w:spacing w:line="360" w:lineRule="auto"/>
         <w:jc w:val="both"/>
@@ -1523,7 +1523,7 @@
         <w:pStyle w:val="Akapitzlist"/>
         <w:numPr>
           <w:ilvl w:val="0"/>
-          <w:numId w:val="13"/>
+          <w:numId w:val="17"/>
         </w:numPr>
         <w:spacing w:line="360" w:lineRule="auto"/>
         <w:jc w:val="both"/>
@@ -1551,7 +1551,7 @@
         <w:pStyle w:val="Akapitzlist"/>
         <w:numPr>
           <w:ilvl w:val="0"/>
-          <w:numId w:val="13"/>
+          <w:numId w:val="17"/>
         </w:numPr>
         <w:spacing w:line="360" w:lineRule="auto"/>
         <w:jc w:val="both"/>
@@ -1579,7 +1579,7 @@
         <w:pStyle w:val="Akapitzlist"/>
         <w:numPr>
           <w:ilvl w:val="0"/>
-          <w:numId w:val="13"/>
+          <w:numId w:val="17"/>
         </w:numPr>
         <w:spacing w:line="360" w:lineRule="auto"/>
         <w:jc w:val="both"/>
@@ -1607,7 +1607,7 @@
         <w:pStyle w:val="Akapitzlist"/>
         <w:numPr>
           <w:ilvl w:val="0"/>
-          <w:numId w:val="13"/>
+          <w:numId w:val="17"/>
         </w:numPr>
         <w:spacing w:line="360" w:lineRule="auto"/>
         <w:jc w:val="both"/>
@@ -1635,7 +1635,7 @@
         <w:pStyle w:val="Akapitzlist"/>
         <w:numPr>
           <w:ilvl w:val="0"/>
-          <w:numId w:val="13"/>
+          <w:numId w:val="17"/>
         </w:numPr>
         <w:spacing w:line="360" w:lineRule="auto"/>
         <w:jc w:val="both"/>
@@ -1663,7 +1663,7 @@
         <w:pStyle w:val="Akapitzlist"/>
         <w:numPr>
           <w:ilvl w:val="0"/>
-          <w:numId w:val="13"/>
+          <w:numId w:val="17"/>
         </w:numPr>
         <w:spacing w:line="360" w:lineRule="auto"/>
         <w:jc w:val="both"/>
@@ -2250,6 +2250,88 @@
           <w:lang w:val="pl-PL"/>
         </w:rPr>
       </w:pPr>
+      <w:r>
+        <w:rPr>
+          <w:noProof/>
+          <w:lang w:val="pl-PL" w:eastAsia="pl-PL"/>
+        </w:rPr>
+        <w:drawing>
+          <wp:inline distT="0" distB="0" distL="0" distR="0" wp14:anchorId="1F6D15AF" wp14:editId="6165FF7E">
+            <wp:extent cx="5972810" cy="2904490"/>
+            <wp:effectExtent l="0" t="0" r="8890" b="0"/>
+            <wp:docPr id="5" name="Obraz 5"/>
+            <wp:cNvGraphicFramePr>
+              <a:graphicFrameLocks xmlns:a="http://schemas.openxmlformats.org/drawingml/2006/main" noChangeAspect="1"/>
+            </wp:cNvGraphicFramePr>
+            <a:graphic xmlns:a="http://schemas.openxmlformats.org/drawingml/2006/main">
+              <a:graphicData uri="http://schemas.openxmlformats.org/drawingml/2006/picture">
+                <pic:pic xmlns:pic="http://schemas.openxmlformats.org/drawingml/2006/picture">
+                  <pic:nvPicPr>
+                    <pic:cNvPr id="0" name=""/>
+                    <pic:cNvPicPr/>
+                  </pic:nvPicPr>
+                  <pic:blipFill>
+                    <a:blip r:embed="rId10"/>
+                    <a:stretch>
+                      <a:fillRect/>
+                    </a:stretch>
+                  </pic:blipFill>
+                  <pic:spPr>
+                    <a:xfrm>
+                      <a:off x="0" y="0"/>
+                      <a:ext cx="5972810" cy="2904490"/>
+                    </a:xfrm>
+                    <a:prstGeom prst="rect">
+                      <a:avLst/>
+                    </a:prstGeom>
+                  </pic:spPr>
+                </pic:pic>
+              </a:graphicData>
+            </a:graphic>
+          </wp:inline>
+        </w:drawing>
+      </w:r>
+      <w:r>
+        <w:rPr>
+          <w:noProof/>
+          <w:lang w:val="pl-PL" w:eastAsia="pl-PL"/>
+        </w:rPr>
+        <w:drawing>
+          <wp:inline distT="0" distB="0" distL="0" distR="0" wp14:anchorId="703111C5" wp14:editId="21D6F196">
+            <wp:extent cx="5972810" cy="2889885"/>
+            <wp:effectExtent l="0" t="0" r="8890" b="5715"/>
+            <wp:docPr id="6" name="Obraz 6"/>
+            <wp:cNvGraphicFramePr>
+              <a:graphicFrameLocks xmlns:a="http://schemas.openxmlformats.org/drawingml/2006/main" noChangeAspect="1"/>
+            </wp:cNvGraphicFramePr>
+            <a:graphic xmlns:a="http://schemas.openxmlformats.org/drawingml/2006/main">
+              <a:graphicData uri="http://schemas.openxmlformats.org/drawingml/2006/picture">
+                <pic:pic xmlns:pic="http://schemas.openxmlformats.org/drawingml/2006/picture">
+                  <pic:nvPicPr>
+                    <pic:cNvPr id="0" name=""/>
+                    <pic:cNvPicPr/>
+                  </pic:nvPicPr>
+                  <pic:blipFill>
+                    <a:blip r:embed="rId11"/>
+                    <a:stretch>
+                      <a:fillRect/>
+                    </a:stretch>
+                  </pic:blipFill>
+                  <pic:spPr>
+                    <a:xfrm>
+                      <a:off x="0" y="0"/>
+                      <a:ext cx="5972810" cy="2889885"/>
+                    </a:xfrm>
+                    <a:prstGeom prst="rect">
+                      <a:avLst/>
+                    </a:prstGeom>
+                  </pic:spPr>
+                </pic:pic>
+              </a:graphicData>
+            </a:graphic>
+          </wp:inline>
+        </w:drawing>
+      </w:r>
     </w:p>
     <w:p>
       <w:pPr>
@@ -2353,6 +2435,7 @@
           <w:szCs w:val="24"/>
           <w:lang w:val="pl-PL"/>
         </w:rPr>
+        <w:lastRenderedPageBreak/>
         <w:t>5 – kolor tła wydarzeń</w:t>
       </w:r>
     </w:p>
@@ -2398,6 +2481,77 @@
           <w:lang w:val="pl-PL"/>
         </w:rPr>
         <w:t>4.1.4 Elementy interfejsu</w:t>
+      </w:r>
+    </w:p>
+    <w:p>
+      <w:pPr>
+        <w:spacing w:line="360" w:lineRule="auto"/>
+        <w:jc w:val="both"/>
+        <w:rPr>
+          <w:rFonts w:ascii="Times New Roman" w:hAnsi="Times New Roman" w:cs="Times New Roman"/>
+          <w:b/>
+          <w:sz w:val="32"/>
+          <w:szCs w:val="32"/>
+          <w:lang w:val="pl-PL"/>
+        </w:rPr>
+      </w:pPr>
+      <w:r>
+        <w:rPr>
+          <w:rFonts w:ascii="Times New Roman" w:hAnsi="Times New Roman" w:cs="Times New Roman"/>
+          <w:b/>
+          <w:noProof/>
+          <w:sz w:val="32"/>
+          <w:szCs w:val="32"/>
+          <w:lang w:val="pl-PL" w:eastAsia="pl-PL"/>
+        </w:rPr>
+        <w:drawing>
+          <wp:inline distT="0" distB="0" distL="0" distR="0">
+            <wp:extent cx="6105525" cy="3124200"/>
+            <wp:effectExtent l="0" t="0" r="9525" b="0"/>
+            <wp:docPr id="1" name="Obraz 1"/>
+            <wp:cNvGraphicFramePr>
+              <a:graphicFrameLocks xmlns:a="http://schemas.openxmlformats.org/drawingml/2006/main" noChangeAspect="1"/>
+            </wp:cNvGraphicFramePr>
+            <a:graphic xmlns:a="http://schemas.openxmlformats.org/drawingml/2006/main">
+              <a:graphicData uri="http://schemas.openxmlformats.org/drawingml/2006/picture">
+                <pic:pic xmlns:pic="http://schemas.openxmlformats.org/drawingml/2006/picture">
+                  <pic:nvPicPr>
+                    <pic:cNvPr id="0" name="Picture 1"/>
+                    <pic:cNvPicPr>
+                      <a:picLocks noChangeAspect="1" noChangeArrowheads="1"/>
+                    </pic:cNvPicPr>
+                  </pic:nvPicPr>
+                  <pic:blipFill>
+                    <a:blip r:embed="rId12">
+                      <a:extLst>
+                        <a:ext uri="{28A0092B-C50C-407E-A947-70E740481C1C}">
+                          <a14:useLocalDpi xmlns:a14="http://schemas.microsoft.com/office/drawing/2010/main" val="0"/>
+                        </a:ext>
+                      </a:extLst>
+                    </a:blip>
+                    <a:srcRect/>
+                    <a:stretch>
+                      <a:fillRect/>
+                    </a:stretch>
+                  </pic:blipFill>
+                  <pic:spPr bwMode="auto">
+                    <a:xfrm>
+                      <a:off x="0" y="0"/>
+                      <a:ext cx="6105525" cy="3124200"/>
+                    </a:xfrm>
+                    <a:prstGeom prst="rect">
+                      <a:avLst/>
+                    </a:prstGeom>
+                    <a:noFill/>
+                    <a:ln>
+                      <a:noFill/>
+                    </a:ln>
+                  </pic:spPr>
+                </pic:pic>
+              </a:graphicData>
+            </a:graphic>
+          </wp:inline>
+        </w:drawing>
       </w:r>
     </w:p>
     <w:p>
@@ -2737,6 +2891,59 @@
     <w:p>
       <w:pPr>
         <w:spacing w:line="360" w:lineRule="auto"/>
+        <w:jc w:val="center"/>
+        <w:rPr>
+          <w:rFonts w:ascii="Times New Roman" w:hAnsi="Times New Roman" w:cs="Times New Roman"/>
+          <w:sz w:val="24"/>
+          <w:szCs w:val="24"/>
+          <w:lang w:val="pl-PL"/>
+        </w:rPr>
+      </w:pPr>
+      <w:r>
+        <w:rPr>
+          <w:noProof/>
+          <w:lang w:val="pl-PL" w:eastAsia="pl-PL"/>
+        </w:rPr>
+        <w:drawing>
+          <wp:inline distT="0" distB="0" distL="0" distR="0" wp14:anchorId="69323924" wp14:editId="5D6AE34B">
+            <wp:extent cx="3476625" cy="2876550"/>
+            <wp:effectExtent l="0" t="0" r="9525" b="0"/>
+            <wp:docPr id="2" name="Obraz 2"/>
+            <wp:cNvGraphicFramePr>
+              <a:graphicFrameLocks xmlns:a="http://schemas.openxmlformats.org/drawingml/2006/main" noChangeAspect="1"/>
+            </wp:cNvGraphicFramePr>
+            <a:graphic xmlns:a="http://schemas.openxmlformats.org/drawingml/2006/main">
+              <a:graphicData uri="http://schemas.openxmlformats.org/drawingml/2006/picture">
+                <pic:pic xmlns:pic="http://schemas.openxmlformats.org/drawingml/2006/picture">
+                  <pic:nvPicPr>
+                    <pic:cNvPr id="0" name=""/>
+                    <pic:cNvPicPr/>
+                  </pic:nvPicPr>
+                  <pic:blipFill>
+                    <a:blip r:embed="rId13"/>
+                    <a:stretch>
+                      <a:fillRect/>
+                    </a:stretch>
+                  </pic:blipFill>
+                  <pic:spPr>
+                    <a:xfrm>
+                      <a:off x="0" y="0"/>
+                      <a:ext cx="3476625" cy="2876550"/>
+                    </a:xfrm>
+                    <a:prstGeom prst="rect">
+                      <a:avLst/>
+                    </a:prstGeom>
+                  </pic:spPr>
+                </pic:pic>
+              </a:graphicData>
+            </a:graphic>
+          </wp:inline>
+        </w:drawing>
+      </w:r>
+    </w:p>
+    <w:p>
+      <w:pPr>
+        <w:spacing w:line="360" w:lineRule="auto"/>
         <w:jc w:val="both"/>
         <w:rPr>
           <w:rFonts w:ascii="Times New Roman" w:hAnsi="Times New Roman" w:cs="Times New Roman"/>
@@ -2788,7 +2995,11 @@
           <w:lang w:val="pl-PL"/>
         </w:rPr>
       </w:pPr>
-      <w:r>
+    </w:p>
+    <w:p>
+      <w:pPr>
+        <w:spacing w:line="360" w:lineRule="auto"/>
+        <w:jc w:val="both"/>
         <w:rPr>
           <w:rFonts w:ascii="Times New Roman" w:hAnsi="Times New Roman" w:cs="Times New Roman"/>
           <w:b/>
@@ -2796,34 +3007,8 @@
           <w:szCs w:val="32"/>
           <w:lang w:val="pl-PL"/>
         </w:rPr>
-        <w:t xml:space="preserve">4.2.2 Strona główna </w:t>
-      </w:r>
-    </w:p>
-    <w:p>
-      <w:pPr>
-        <w:spacing w:line="360" w:lineRule="auto"/>
-        <w:jc w:val="both"/>
-        <w:rPr>
-          <w:rFonts w:ascii="Times New Roman" w:hAnsi="Times New Roman" w:cs="Times New Roman"/>
-          <w:sz w:val="24"/>
-          <w:szCs w:val="24"/>
-          <w:lang w:val="pl-PL"/>
-        </w:rPr>
-      </w:pPr>
-      <w:r>
-        <w:rPr>
-          <w:rFonts w:ascii="Times New Roman" w:hAnsi="Times New Roman" w:cs="Times New Roman"/>
-          <w:sz w:val="24"/>
-          <w:szCs w:val="24"/>
-          <w:lang w:val="pl-PL"/>
-        </w:rPr>
-        <w:t>Strona główna składa się zasadniczo z trzech elementów. Z komponentu navbar zawierającego nazwę strony oraz przycisk z możliwością wylogowania z konta. Komponentu nawigacji po podstronach pozwalającego na poruszanie się i korzystanie z funkcjonalności oferowanej przez edytor. Panelu wyświetlającego podstrony w zależności od wybranych opcji w panelu nawigacji. Strona główna w czasie pracy nie zostaje przeładowana, podmieniane zostają tylko podstrony w odpowiednim panelu.</w:t>
-      </w:r>
-    </w:p>
-    <w:p>
-      <w:pPr>
-        <w:spacing w:line="360" w:lineRule="auto"/>
-        <w:jc w:val="both"/>
+      </w:pPr>
+      <w:r>
         <w:rPr>
           <w:rFonts w:ascii="Times New Roman" w:hAnsi="Times New Roman" w:cs="Times New Roman"/>
           <w:b/>
@@ -2831,8 +3016,76 @@
           <w:szCs w:val="32"/>
           <w:lang w:val="pl-PL"/>
         </w:rPr>
-      </w:pPr>
-      <w:r>
+        <w:t xml:space="preserve">4.2.2 Strona główna </w:t>
+      </w:r>
+    </w:p>
+    <w:p>
+      <w:pPr>
+        <w:spacing w:line="360" w:lineRule="auto"/>
+        <w:jc w:val="both"/>
+        <w:rPr>
+          <w:rFonts w:ascii="Times New Roman" w:hAnsi="Times New Roman" w:cs="Times New Roman"/>
+          <w:sz w:val="24"/>
+          <w:szCs w:val="24"/>
+          <w:lang w:val="pl-PL"/>
+        </w:rPr>
+      </w:pPr>
+      <w:r>
+        <w:rPr>
+          <w:noProof/>
+          <w:lang w:val="pl-PL" w:eastAsia="pl-PL"/>
+        </w:rPr>
+        <w:lastRenderedPageBreak/>
+        <w:drawing>
+          <wp:inline distT="0" distB="0" distL="0" distR="0" wp14:anchorId="7525275E" wp14:editId="2D6428C7">
+            <wp:extent cx="5972810" cy="2815590"/>
+            <wp:effectExtent l="0" t="0" r="8890" b="3810"/>
+            <wp:docPr id="3" name="Obraz 3"/>
+            <wp:cNvGraphicFramePr>
+              <a:graphicFrameLocks xmlns:a="http://schemas.openxmlformats.org/drawingml/2006/main" noChangeAspect="1"/>
+            </wp:cNvGraphicFramePr>
+            <a:graphic xmlns:a="http://schemas.openxmlformats.org/drawingml/2006/main">
+              <a:graphicData uri="http://schemas.openxmlformats.org/drawingml/2006/picture">
+                <pic:pic xmlns:pic="http://schemas.openxmlformats.org/drawingml/2006/picture">
+                  <pic:nvPicPr>
+                    <pic:cNvPr id="0" name=""/>
+                    <pic:cNvPicPr/>
+                  </pic:nvPicPr>
+                  <pic:blipFill>
+                    <a:blip r:embed="rId14"/>
+                    <a:stretch>
+                      <a:fillRect/>
+                    </a:stretch>
+                  </pic:blipFill>
+                  <pic:spPr>
+                    <a:xfrm>
+                      <a:off x="0" y="0"/>
+                      <a:ext cx="5972810" cy="2815590"/>
+                    </a:xfrm>
+                    <a:prstGeom prst="rect">
+                      <a:avLst/>
+                    </a:prstGeom>
+                  </pic:spPr>
+                </pic:pic>
+              </a:graphicData>
+            </a:graphic>
+          </wp:inline>
+        </w:drawing>
+      </w:r>
+      <w:r>
+        <w:rPr>
+          <w:rFonts w:ascii="Times New Roman" w:hAnsi="Times New Roman" w:cs="Times New Roman"/>
+          <w:sz w:val="24"/>
+          <w:szCs w:val="24"/>
+          <w:lang w:val="pl-PL"/>
+        </w:rPr>
+        <w:t>Strona główna składa się zasadniczo z trzech elementów. Z komponentu navbar zawierającego nazwę strony oraz przycisk z możliwością wylogowania z konta. Komponentu nawigacji po podstronach pozwalającego na poruszanie się i korzystanie z funkcjonalności oferowanej przez edytor. Panelu wyświetlającego podstrony w zależności od wybranych opcji w panelu nawigacji. Strona główna w czasie pracy nie zostaje przeładowana, podmieniane zostają tylko podstrony w odpowiednim panelu.</w:t>
+      </w:r>
+    </w:p>
+    <w:p>
+      <w:pPr>
+        <w:spacing w:line="360" w:lineRule="auto"/>
+        <w:jc w:val="both"/>
         <w:rPr>
           <w:rFonts w:ascii="Times New Roman" w:hAnsi="Times New Roman" w:cs="Times New Roman"/>
           <w:b/>
@@ -2840,181 +3093,8 @@
           <w:szCs w:val="32"/>
           <w:lang w:val="pl-PL"/>
         </w:rPr>
-        <w:t>4.2.3 Panel nawigacji</w:t>
-      </w:r>
-    </w:p>
-    <w:p>
-      <w:pPr>
-        <w:spacing w:line="360" w:lineRule="auto"/>
-        <w:jc w:val="both"/>
-        <w:rPr>
-          <w:rFonts w:ascii="Times New Roman" w:hAnsi="Times New Roman" w:cs="Times New Roman"/>
-          <w:sz w:val="24"/>
-          <w:szCs w:val="24"/>
-          <w:lang w:val="pl-PL"/>
-        </w:rPr>
-      </w:pPr>
-      <w:r>
-        <w:rPr>
-          <w:rFonts w:ascii="Times New Roman" w:hAnsi="Times New Roman" w:cs="Times New Roman"/>
-          <w:sz w:val="24"/>
-          <w:szCs w:val="24"/>
-          <w:lang w:val="pl-PL"/>
-        </w:rPr>
-        <w:t>Panel nawigacji służy do poruszania się po stronie. Zawiera następujące odnośniki:</w:t>
-      </w:r>
-    </w:p>
-    <w:p>
-      <w:pPr>
-        <w:spacing w:line="360" w:lineRule="auto"/>
-        <w:jc w:val="both"/>
-        <w:rPr>
-          <w:rFonts w:ascii="Times New Roman" w:hAnsi="Times New Roman" w:cs="Times New Roman"/>
-          <w:sz w:val="24"/>
-          <w:szCs w:val="24"/>
-          <w:lang w:val="pl-PL"/>
-        </w:rPr>
-      </w:pPr>
-      <w:r>
-        <w:rPr>
-          <w:rFonts w:ascii="Times New Roman" w:hAnsi="Times New Roman" w:cs="Times New Roman"/>
-          <w:sz w:val="24"/>
-          <w:szCs w:val="24"/>
-          <w:lang w:val="pl-PL"/>
-        </w:rPr>
-        <w:t xml:space="preserve">1  – moje wydarzenia. Tabela wyświetlające wszystkie wydarzenia przypisane do użytkownika. </w:t>
-      </w:r>
-    </w:p>
-    <w:p>
-      <w:pPr>
-        <w:spacing w:line="360" w:lineRule="auto"/>
-        <w:jc w:val="both"/>
-        <w:rPr>
-          <w:rFonts w:ascii="Times New Roman" w:hAnsi="Times New Roman" w:cs="Times New Roman"/>
-          <w:sz w:val="24"/>
-          <w:szCs w:val="24"/>
-          <w:lang w:val="pl-PL"/>
-        </w:rPr>
-      </w:pPr>
-      <w:r>
-        <w:rPr>
-          <w:rFonts w:ascii="Times New Roman" w:hAnsi="Times New Roman" w:cs="Times New Roman"/>
-          <w:sz w:val="24"/>
-          <w:szCs w:val="24"/>
-          <w:lang w:val="pl-PL"/>
-        </w:rPr>
-        <w:t>2  – dodaj wydarzenie. Formularz służący do dodawania nowych wydarzeń.</w:t>
-      </w:r>
-    </w:p>
-    <w:p>
-      <w:pPr>
-        <w:spacing w:line="360" w:lineRule="auto"/>
-        <w:jc w:val="both"/>
-        <w:rPr>
-          <w:rFonts w:ascii="Times New Roman" w:hAnsi="Times New Roman" w:cs="Times New Roman"/>
-          <w:sz w:val="24"/>
-          <w:szCs w:val="24"/>
-          <w:lang w:val="pl-PL"/>
-        </w:rPr>
-      </w:pPr>
-      <w:r>
-        <w:rPr>
-          <w:rFonts w:ascii="Times New Roman" w:hAnsi="Times New Roman" w:cs="Times New Roman"/>
-          <w:sz w:val="24"/>
-          <w:szCs w:val="24"/>
-          <w:lang w:val="pl-PL"/>
-        </w:rPr>
-        <w:t>3  – wszystkie pokoje. Tabela wyświetlająca wszystkie dostępne pokoje wraz z ich właścicielami.</w:t>
-      </w:r>
-    </w:p>
-    <w:p>
-      <w:pPr>
-        <w:spacing w:line="360" w:lineRule="auto"/>
-        <w:jc w:val="both"/>
-        <w:rPr>
-          <w:rFonts w:ascii="Times New Roman" w:hAnsi="Times New Roman" w:cs="Times New Roman"/>
-          <w:sz w:val="24"/>
-          <w:szCs w:val="24"/>
-          <w:lang w:val="pl-PL"/>
-        </w:rPr>
-      </w:pPr>
-      <w:r>
-        <w:rPr>
-          <w:rFonts w:ascii="Times New Roman" w:hAnsi="Times New Roman" w:cs="Times New Roman"/>
-          <w:sz w:val="24"/>
-          <w:szCs w:val="24"/>
-          <w:lang w:val="pl-PL"/>
-        </w:rPr>
-        <w:t>4  – dodaj pokój. Formularz służący do stworzenia nowego pokoju.</w:t>
-      </w:r>
-    </w:p>
-    <w:p>
-      <w:pPr>
-        <w:spacing w:line="360" w:lineRule="auto"/>
-        <w:jc w:val="both"/>
-        <w:rPr>
-          <w:rFonts w:ascii="Times New Roman" w:hAnsi="Times New Roman" w:cs="Times New Roman"/>
-          <w:sz w:val="24"/>
-          <w:szCs w:val="24"/>
-          <w:lang w:val="pl-PL"/>
-        </w:rPr>
-      </w:pPr>
-      <w:r>
-        <w:rPr>
-          <w:rFonts w:ascii="Times New Roman" w:hAnsi="Times New Roman" w:cs="Times New Roman"/>
-          <w:sz w:val="24"/>
-          <w:szCs w:val="24"/>
-          <w:lang w:val="pl-PL"/>
-        </w:rPr>
-        <w:t>5 –wszystkie wiadomości. Tabela zawierająca informację o wszystkich stworzonych przez użytkownika wiadomościach. Wyświetlane są chronologicznie (najmłodsze wydarzenie znajduje się na górze tabeli).</w:t>
-      </w:r>
-    </w:p>
-    <w:p>
-      <w:pPr>
-        <w:spacing w:line="360" w:lineRule="auto"/>
-        <w:jc w:val="both"/>
-        <w:rPr>
-          <w:rFonts w:ascii="Times New Roman" w:hAnsi="Times New Roman" w:cs="Times New Roman"/>
-          <w:sz w:val="24"/>
-          <w:szCs w:val="24"/>
-          <w:lang w:val="pl-PL"/>
-        </w:rPr>
-      </w:pPr>
-      <w:r>
-        <w:rPr>
-          <w:rFonts w:ascii="Times New Roman" w:hAnsi="Times New Roman" w:cs="Times New Roman"/>
-          <w:sz w:val="24"/>
-          <w:szCs w:val="24"/>
-          <w:lang w:val="pl-PL"/>
-        </w:rPr>
-        <w:t>6 – dodaj wiadomość. Edytor nowych wiadomości.</w:t>
-      </w:r>
-    </w:p>
-    <w:p>
-      <w:pPr>
-        <w:spacing w:line="360" w:lineRule="auto"/>
-        <w:jc w:val="both"/>
-        <w:rPr>
-          <w:rFonts w:ascii="Times New Roman" w:hAnsi="Times New Roman" w:cs="Times New Roman"/>
-          <w:sz w:val="24"/>
-          <w:szCs w:val="24"/>
-          <w:lang w:val="pl-PL"/>
-        </w:rPr>
-      </w:pPr>
-      <w:r>
-        <w:rPr>
-          <w:rFonts w:ascii="Times New Roman" w:hAnsi="Times New Roman" w:cs="Times New Roman"/>
-          <w:sz w:val="24"/>
-          <w:szCs w:val="24"/>
-          <w:lang w:val="pl-PL"/>
-        </w:rPr>
-        <w:t>7 – dodaj nauczyciela. Podstrona służąca do dodawania nowych nauczycieli.</w:t>
-      </w:r>
-    </w:p>
-    <w:p>
-      <w:pPr>
-        <w:spacing w:line="360" w:lineRule="auto"/>
-        <w:jc w:val="both"/>
+      </w:pPr>
+      <w:r>
         <w:rPr>
           <w:rFonts w:ascii="Times New Roman" w:hAnsi="Times New Roman" w:cs="Times New Roman"/>
           <w:b/>
@@ -3022,8 +3102,253 @@
           <w:szCs w:val="32"/>
           <w:lang w:val="pl-PL"/>
         </w:rPr>
-      </w:pPr>
-      <w:r>
+        <w:t>4.2.3 Panel nawigacji</w:t>
+      </w:r>
+    </w:p>
+    <w:p>
+      <w:pPr>
+        <w:spacing w:line="360" w:lineRule="auto"/>
+        <w:jc w:val="both"/>
+        <w:rPr>
+          <w:rFonts w:ascii="Times New Roman" w:hAnsi="Times New Roman" w:cs="Times New Roman"/>
+          <w:sz w:val="24"/>
+          <w:szCs w:val="24"/>
+          <w:lang w:val="pl-PL"/>
+        </w:rPr>
+      </w:pPr>
+      <w:r>
+        <w:rPr>
+          <w:noProof/>
+          <w:lang w:val="pl-PL" w:eastAsia="pl-PL"/>
+        </w:rPr>
+        <w:drawing>
+          <wp:inline distT="0" distB="0" distL="0" distR="0" wp14:anchorId="687E7F29" wp14:editId="76952FE6">
+            <wp:extent cx="1990725" cy="3019425"/>
+            <wp:effectExtent l="0" t="0" r="9525" b="9525"/>
+            <wp:docPr id="4" name="Obraz 4"/>
+            <wp:cNvGraphicFramePr>
+              <a:graphicFrameLocks xmlns:a="http://schemas.openxmlformats.org/drawingml/2006/main" noChangeAspect="1"/>
+            </wp:cNvGraphicFramePr>
+            <a:graphic xmlns:a="http://schemas.openxmlformats.org/drawingml/2006/main">
+              <a:graphicData uri="http://schemas.openxmlformats.org/drawingml/2006/picture">
+                <pic:pic xmlns:pic="http://schemas.openxmlformats.org/drawingml/2006/picture">
+                  <pic:nvPicPr>
+                    <pic:cNvPr id="0" name=""/>
+                    <pic:cNvPicPr/>
+                  </pic:nvPicPr>
+                  <pic:blipFill>
+                    <a:blip r:embed="rId15"/>
+                    <a:stretch>
+                      <a:fillRect/>
+                    </a:stretch>
+                  </pic:blipFill>
+                  <pic:spPr>
+                    <a:xfrm>
+                      <a:off x="0" y="0"/>
+                      <a:ext cx="1990725" cy="3019425"/>
+                    </a:xfrm>
+                    <a:prstGeom prst="rect">
+                      <a:avLst/>
+                    </a:prstGeom>
+                  </pic:spPr>
+                </pic:pic>
+              </a:graphicData>
+            </a:graphic>
+          </wp:inline>
+        </w:drawing>
+      </w:r>
+    </w:p>
+    <w:p>
+      <w:pPr>
+        <w:spacing w:line="360" w:lineRule="auto"/>
+        <w:jc w:val="both"/>
+        <w:rPr>
+          <w:rFonts w:ascii="Times New Roman" w:hAnsi="Times New Roman" w:cs="Times New Roman"/>
+          <w:sz w:val="24"/>
+          <w:szCs w:val="24"/>
+          <w:lang w:val="pl-PL"/>
+        </w:rPr>
+      </w:pPr>
+      <w:r>
+        <w:rPr>
+          <w:rFonts w:ascii="Times New Roman" w:hAnsi="Times New Roman" w:cs="Times New Roman"/>
+          <w:sz w:val="24"/>
+          <w:szCs w:val="24"/>
+          <w:lang w:val="pl-PL"/>
+        </w:rPr>
+        <w:t>Panel nawigacji służy do poruszania się po stronie. Zawiera następujące odnośniki:</w:t>
+      </w:r>
+    </w:p>
+    <w:p>
+      <w:pPr>
+        <w:spacing w:line="360" w:lineRule="auto"/>
+        <w:jc w:val="both"/>
+        <w:rPr>
+          <w:rFonts w:ascii="Times New Roman" w:hAnsi="Times New Roman" w:cs="Times New Roman"/>
+          <w:sz w:val="24"/>
+          <w:szCs w:val="24"/>
+          <w:lang w:val="pl-PL"/>
+        </w:rPr>
+      </w:pPr>
+      <w:r>
+        <w:rPr>
+          <w:rFonts w:ascii="Times New Roman" w:hAnsi="Times New Roman" w:cs="Times New Roman"/>
+          <w:sz w:val="24"/>
+          <w:szCs w:val="24"/>
+          <w:lang w:val="pl-PL"/>
+        </w:rPr>
+        <w:t xml:space="preserve">1  – moje wydarzenia. Tabela wyświetlające wszystkie wydarzenia przypisane do użytkownika. </w:t>
+      </w:r>
+    </w:p>
+    <w:p>
+      <w:pPr>
+        <w:spacing w:line="360" w:lineRule="auto"/>
+        <w:jc w:val="both"/>
+        <w:rPr>
+          <w:rFonts w:ascii="Times New Roman" w:hAnsi="Times New Roman" w:cs="Times New Roman"/>
+          <w:sz w:val="24"/>
+          <w:szCs w:val="24"/>
+          <w:lang w:val="pl-PL"/>
+        </w:rPr>
+      </w:pPr>
+      <w:r>
+        <w:rPr>
+          <w:rFonts w:ascii="Times New Roman" w:hAnsi="Times New Roman" w:cs="Times New Roman"/>
+          <w:sz w:val="24"/>
+          <w:szCs w:val="24"/>
+          <w:lang w:val="pl-PL"/>
+        </w:rPr>
+        <w:lastRenderedPageBreak/>
+        <w:t>2 – moje wiadomości. Tabela zawierająca informację o wszystkich stworzonych przez użytkownika wiadomościach. Wyświetlane są chronologicznie (najmłodsze wydarzenie znajduje się na górze tabeli).</w:t>
+      </w:r>
+    </w:p>
+    <w:p>
+      <w:pPr>
+        <w:spacing w:line="360" w:lineRule="auto"/>
+        <w:jc w:val="both"/>
+        <w:rPr>
+          <w:rFonts w:ascii="Times New Roman" w:hAnsi="Times New Roman" w:cs="Times New Roman"/>
+          <w:sz w:val="24"/>
+          <w:szCs w:val="24"/>
+          <w:lang w:val="pl-PL"/>
+        </w:rPr>
+      </w:pPr>
+      <w:r>
+        <w:rPr>
+          <w:rFonts w:ascii="Times New Roman" w:hAnsi="Times New Roman" w:cs="Times New Roman"/>
+          <w:sz w:val="24"/>
+          <w:szCs w:val="24"/>
+          <w:lang w:val="pl-PL"/>
+        </w:rPr>
+        <w:t>3  – wszystkie pokoje. Tabela wyświetlająca wszystkie dostępne pokoje wraz z ich właścicielami.</w:t>
+      </w:r>
+    </w:p>
+    <w:p>
+      <w:pPr>
+        <w:spacing w:line="360" w:lineRule="auto"/>
+        <w:jc w:val="both"/>
+        <w:rPr>
+          <w:rFonts w:ascii="Times New Roman" w:hAnsi="Times New Roman" w:cs="Times New Roman"/>
+          <w:sz w:val="24"/>
+          <w:szCs w:val="24"/>
+          <w:lang w:val="pl-PL"/>
+        </w:rPr>
+      </w:pPr>
+      <w:r>
+        <w:rPr>
+          <w:rFonts w:ascii="Times New Roman" w:hAnsi="Times New Roman" w:cs="Times New Roman"/>
+          <w:sz w:val="24"/>
+          <w:szCs w:val="24"/>
+          <w:lang w:val="pl-PL"/>
+        </w:rPr>
+        <w:t>4</w:t>
+      </w:r>
+      <w:r>
+        <w:rPr>
+          <w:rFonts w:ascii="Times New Roman" w:hAnsi="Times New Roman" w:cs="Times New Roman"/>
+          <w:sz w:val="24"/>
+          <w:szCs w:val="24"/>
+          <w:lang w:val="pl-PL"/>
+        </w:rPr>
+        <w:t xml:space="preserve">  – dodaj wydarzenie. Formularz służący do dodawania nowych wydarzeń.</w:t>
+      </w:r>
+    </w:p>
+    <w:p>
+      <w:pPr>
+        <w:spacing w:line="360" w:lineRule="auto"/>
+        <w:jc w:val="both"/>
+        <w:rPr>
+          <w:rFonts w:ascii="Times New Roman" w:hAnsi="Times New Roman" w:cs="Times New Roman"/>
+          <w:sz w:val="24"/>
+          <w:szCs w:val="24"/>
+          <w:lang w:val="pl-PL"/>
+        </w:rPr>
+      </w:pPr>
+      <w:r>
+        <w:rPr>
+          <w:rFonts w:ascii="Times New Roman" w:hAnsi="Times New Roman" w:cs="Times New Roman"/>
+          <w:sz w:val="24"/>
+          <w:szCs w:val="24"/>
+          <w:lang w:val="pl-PL"/>
+        </w:rPr>
+        <w:t>5</w:t>
+      </w:r>
+      <w:r>
+        <w:rPr>
+          <w:rFonts w:ascii="Times New Roman" w:hAnsi="Times New Roman" w:cs="Times New Roman"/>
+          <w:sz w:val="24"/>
+          <w:szCs w:val="24"/>
+          <w:lang w:val="pl-PL"/>
+        </w:rPr>
+        <w:t xml:space="preserve"> – dodaj wiadomość. Edytor nowych wiadomości.</w:t>
+      </w:r>
+    </w:p>
+    <w:p>
+      <w:pPr>
+        <w:spacing w:line="360" w:lineRule="auto"/>
+        <w:jc w:val="both"/>
+        <w:rPr>
+          <w:rFonts w:ascii="Times New Roman" w:hAnsi="Times New Roman" w:cs="Times New Roman"/>
+          <w:sz w:val="24"/>
+          <w:szCs w:val="24"/>
+          <w:lang w:val="pl-PL"/>
+        </w:rPr>
+      </w:pPr>
+      <w:r>
+        <w:rPr>
+          <w:rFonts w:ascii="Times New Roman" w:hAnsi="Times New Roman" w:cs="Times New Roman"/>
+          <w:sz w:val="24"/>
+          <w:szCs w:val="24"/>
+          <w:lang w:val="pl-PL"/>
+        </w:rPr>
+        <w:t>6  – dodaj pokój. Formularz służący do stworzenia nowego pokoju.</w:t>
+      </w:r>
+    </w:p>
+    <w:p>
+      <w:pPr>
+        <w:spacing w:line="360" w:lineRule="auto"/>
+        <w:jc w:val="both"/>
+        <w:rPr>
+          <w:rFonts w:ascii="Times New Roman" w:hAnsi="Times New Roman" w:cs="Times New Roman"/>
+          <w:sz w:val="24"/>
+          <w:szCs w:val="24"/>
+          <w:lang w:val="pl-PL"/>
+        </w:rPr>
+      </w:pPr>
+      <w:r>
+        <w:rPr>
+          <w:rFonts w:ascii="Times New Roman" w:hAnsi="Times New Roman" w:cs="Times New Roman"/>
+          <w:sz w:val="24"/>
+          <w:szCs w:val="24"/>
+          <w:lang w:val="pl-PL"/>
+        </w:rPr>
+        <w:t>7 – dodaj nauczyciela. Podstrona służąca do dodawania nowych nauczycieli.</w:t>
+      </w:r>
+    </w:p>
+    <w:p>
+      <w:pPr>
+        <w:spacing w:line="360" w:lineRule="auto"/>
+        <w:jc w:val="both"/>
         <w:rPr>
           <w:rFonts w:ascii="Times New Roman" w:hAnsi="Times New Roman" w:cs="Times New Roman"/>
           <w:b/>
@@ -3031,98 +3356,8 @@
           <w:szCs w:val="32"/>
           <w:lang w:val="pl-PL"/>
         </w:rPr>
-        <w:t>4.2.4 Podstrona „Moje wydarzenia”</w:t>
-      </w:r>
-    </w:p>
-    <w:p>
-      <w:pPr>
-        <w:spacing w:line="360" w:lineRule="auto"/>
-        <w:jc w:val="both"/>
-        <w:rPr>
-          <w:rFonts w:ascii="Times New Roman" w:hAnsi="Times New Roman" w:cs="Times New Roman"/>
-          <w:sz w:val="24"/>
-          <w:szCs w:val="24"/>
-          <w:lang w:val="pl-PL"/>
-        </w:rPr>
-      </w:pPr>
-      <w:r>
-        <w:rPr>
-          <w:rFonts w:ascii="Times New Roman" w:hAnsi="Times New Roman" w:cs="Times New Roman"/>
-          <w:sz w:val="24"/>
-          <w:szCs w:val="24"/>
-          <w:lang w:val="pl-PL"/>
-        </w:rPr>
-        <w:t xml:space="preserve">Podstrona składa się z jednej dużej tabeli posiadającej //To do kolumn. </w:t>
-      </w:r>
-    </w:p>
-    <w:p>
-      <w:pPr>
-        <w:spacing w:line="360" w:lineRule="auto"/>
-        <w:jc w:val="both"/>
-        <w:rPr>
-          <w:rFonts w:ascii="Times New Roman" w:hAnsi="Times New Roman" w:cs="Times New Roman"/>
-          <w:sz w:val="24"/>
-          <w:szCs w:val="24"/>
-          <w:lang w:val="pl-PL"/>
-        </w:rPr>
-      </w:pPr>
-      <w:r>
-        <w:rPr>
-          <w:rFonts w:ascii="Times New Roman" w:hAnsi="Times New Roman" w:cs="Times New Roman"/>
-          <w:sz w:val="24"/>
-          <w:szCs w:val="24"/>
-          <w:lang w:val="pl-PL"/>
-        </w:rPr>
-        <w:lastRenderedPageBreak/>
-        <w:t>Ostatnia kolumna zawiera dwa przyciski:</w:t>
-      </w:r>
-    </w:p>
-    <w:p>
-      <w:pPr>
-        <w:spacing w:line="360" w:lineRule="auto"/>
-        <w:jc w:val="both"/>
-        <w:rPr>
-          <w:rFonts w:ascii="Times New Roman" w:hAnsi="Times New Roman" w:cs="Times New Roman"/>
-          <w:sz w:val="24"/>
-          <w:szCs w:val="24"/>
-          <w:lang w:val="pl-PL"/>
-        </w:rPr>
-      </w:pPr>
-      <w:r>
-        <w:rPr>
-          <w:rFonts w:ascii="Times New Roman" w:hAnsi="Times New Roman" w:cs="Times New Roman"/>
-          <w:sz w:val="24"/>
-          <w:szCs w:val="24"/>
-          <w:lang w:val="pl-PL"/>
-        </w:rPr>
-        <w:t xml:space="preserve"> - służy do edycji wybranego wydarzenia i przekierowuje na odpowiednią stronę, na której użytkownik może tego dokonać.</w:t>
-      </w:r>
-    </w:p>
-    <w:p>
-      <w:pPr>
-        <w:spacing w:line="360" w:lineRule="auto"/>
-        <w:jc w:val="both"/>
-        <w:rPr>
-          <w:rFonts w:ascii="Times New Roman" w:hAnsi="Times New Roman" w:cs="Times New Roman"/>
-          <w:sz w:val="24"/>
-          <w:szCs w:val="24"/>
-          <w:lang w:val="pl-PL"/>
-        </w:rPr>
-      </w:pPr>
-      <w:r>
-        <w:rPr>
-          <w:rFonts w:ascii="Times New Roman" w:hAnsi="Times New Roman" w:cs="Times New Roman"/>
-          <w:sz w:val="24"/>
-          <w:szCs w:val="24"/>
-          <w:lang w:val="pl-PL"/>
-        </w:rPr>
-        <w:t>- służy do usunięcia wybranego wydarzenia. Po pomyślnym usunięciu dane w tabeli zostaną przeładowane.</w:t>
-      </w:r>
-    </w:p>
-    <w:p>
-      <w:pPr>
-        <w:spacing w:line="360" w:lineRule="auto"/>
-        <w:jc w:val="both"/>
+      </w:pPr>
+      <w:r>
         <w:rPr>
           <w:rFonts w:ascii="Times New Roman" w:hAnsi="Times New Roman" w:cs="Times New Roman"/>
           <w:b/>
@@ -3130,8 +3365,304 @@
           <w:szCs w:val="32"/>
           <w:lang w:val="pl-PL"/>
         </w:rPr>
-      </w:pPr>
-      <w:r>
+        <w:t>4.2.4 Podstrona „Moje wydarzenia”</w:t>
+      </w:r>
+    </w:p>
+    <w:p>
+      <w:pPr>
+        <w:spacing w:line="360" w:lineRule="auto"/>
+        <w:jc w:val="both"/>
+        <w:rPr>
+          <w:rFonts w:ascii="Times New Roman" w:hAnsi="Times New Roman" w:cs="Times New Roman"/>
+          <w:sz w:val="24"/>
+          <w:szCs w:val="24"/>
+          <w:lang w:val="pl-PL"/>
+        </w:rPr>
+      </w:pPr>
+      <w:r>
+        <w:rPr>
+          <w:noProof/>
+          <w:lang w:val="pl-PL" w:eastAsia="pl-PL"/>
+        </w:rPr>
+        <w:drawing>
+          <wp:inline distT="0" distB="0" distL="0" distR="0" wp14:anchorId="6631462A" wp14:editId="19877E0E">
+            <wp:extent cx="5972810" cy="1788160"/>
+            <wp:effectExtent l="0" t="0" r="8890" b="2540"/>
+            <wp:docPr id="7" name="Obraz 7"/>
+            <wp:cNvGraphicFramePr>
+              <a:graphicFrameLocks xmlns:a="http://schemas.openxmlformats.org/drawingml/2006/main" noChangeAspect="1"/>
+            </wp:cNvGraphicFramePr>
+            <a:graphic xmlns:a="http://schemas.openxmlformats.org/drawingml/2006/main">
+              <a:graphicData uri="http://schemas.openxmlformats.org/drawingml/2006/picture">
+                <pic:pic xmlns:pic="http://schemas.openxmlformats.org/drawingml/2006/picture">
+                  <pic:nvPicPr>
+                    <pic:cNvPr id="0" name=""/>
+                    <pic:cNvPicPr/>
+                  </pic:nvPicPr>
+                  <pic:blipFill>
+                    <a:blip r:embed="rId16"/>
+                    <a:stretch>
+                      <a:fillRect/>
+                    </a:stretch>
+                  </pic:blipFill>
+                  <pic:spPr>
+                    <a:xfrm>
+                      <a:off x="0" y="0"/>
+                      <a:ext cx="5972810" cy="1788160"/>
+                    </a:xfrm>
+                    <a:prstGeom prst="rect">
+                      <a:avLst/>
+                    </a:prstGeom>
+                  </pic:spPr>
+                </pic:pic>
+              </a:graphicData>
+            </a:graphic>
+          </wp:inline>
+        </w:drawing>
+      </w:r>
+    </w:p>
+    <w:p>
+      <w:pPr>
+        <w:spacing w:line="360" w:lineRule="auto"/>
+        <w:jc w:val="both"/>
+        <w:rPr>
+          <w:rFonts w:ascii="Times New Roman" w:hAnsi="Times New Roman" w:cs="Times New Roman"/>
+          <w:sz w:val="24"/>
+          <w:szCs w:val="24"/>
+          <w:lang w:val="pl-PL"/>
+        </w:rPr>
+      </w:pPr>
+      <w:r>
+        <w:rPr>
+          <w:rFonts w:ascii="Times New Roman" w:hAnsi="Times New Roman" w:cs="Times New Roman"/>
+          <w:sz w:val="24"/>
+          <w:szCs w:val="24"/>
+          <w:lang w:val="pl-PL"/>
+        </w:rPr>
+        <w:t xml:space="preserve">Podstrona składa się z jednej dużej tabeli posiadającej </w:t>
+      </w:r>
+      <w:r>
+        <w:rPr>
+          <w:rFonts w:ascii="Times New Roman" w:hAnsi="Times New Roman" w:cs="Times New Roman"/>
+          <w:sz w:val="24"/>
+          <w:szCs w:val="24"/>
+          <w:lang w:val="pl-PL"/>
+        </w:rPr>
+        <w:t>sześć kolumn. Pod tytułem każdej kolumny znajduje się pole tekstowe umożliwiające filtrowanie wydarzeń. Dzieje się to bez potrzeby przeładowania strony</w:t>
+      </w:r>
+    </w:p>
+    <w:p>
+      <w:pPr>
+        <w:spacing w:line="360" w:lineRule="auto"/>
+        <w:jc w:val="both"/>
+        <w:rPr>
+          <w:rFonts w:ascii="Times New Roman" w:hAnsi="Times New Roman" w:cs="Times New Roman"/>
+          <w:sz w:val="24"/>
+          <w:szCs w:val="24"/>
+          <w:lang w:val="pl-PL"/>
+        </w:rPr>
+      </w:pPr>
+      <w:r>
+        <w:rPr>
+          <w:noProof/>
+          <w:lang w:val="pl-PL" w:eastAsia="pl-PL"/>
+        </w:rPr>
+        <w:drawing>
+          <wp:inline distT="0" distB="0" distL="0" distR="0" wp14:anchorId="16CF1BD1" wp14:editId="28153772">
+            <wp:extent cx="5972810" cy="1687830"/>
+            <wp:effectExtent l="0" t="0" r="8890" b="7620"/>
+            <wp:docPr id="8" name="Obraz 8"/>
+            <wp:cNvGraphicFramePr>
+              <a:graphicFrameLocks xmlns:a="http://schemas.openxmlformats.org/drawingml/2006/main" noChangeAspect="1"/>
+            </wp:cNvGraphicFramePr>
+            <a:graphic xmlns:a="http://schemas.openxmlformats.org/drawingml/2006/main">
+              <a:graphicData uri="http://schemas.openxmlformats.org/drawingml/2006/picture">
+                <pic:pic xmlns:pic="http://schemas.openxmlformats.org/drawingml/2006/picture">
+                  <pic:nvPicPr>
+                    <pic:cNvPr id="0" name=""/>
+                    <pic:cNvPicPr/>
+                  </pic:nvPicPr>
+                  <pic:blipFill>
+                    <a:blip r:embed="rId17"/>
+                    <a:stretch>
+                      <a:fillRect/>
+                    </a:stretch>
+                  </pic:blipFill>
+                  <pic:spPr>
+                    <a:xfrm>
+                      <a:off x="0" y="0"/>
+                      <a:ext cx="5972810" cy="1687830"/>
+                    </a:xfrm>
+                    <a:prstGeom prst="rect">
+                      <a:avLst/>
+                    </a:prstGeom>
+                  </pic:spPr>
+                </pic:pic>
+              </a:graphicData>
+            </a:graphic>
+          </wp:inline>
+        </w:drawing>
+      </w:r>
+    </w:p>
+    <w:p>
+      <w:pPr>
+        <w:spacing w:line="360" w:lineRule="auto"/>
+        <w:jc w:val="both"/>
+        <w:rPr>
+          <w:rFonts w:ascii="Times New Roman" w:hAnsi="Times New Roman" w:cs="Times New Roman"/>
+          <w:sz w:val="24"/>
+          <w:szCs w:val="24"/>
+          <w:lang w:val="pl-PL"/>
+        </w:rPr>
+      </w:pPr>
+      <w:r>
+        <w:rPr>
+          <w:rFonts w:ascii="Times New Roman" w:hAnsi="Times New Roman" w:cs="Times New Roman"/>
+          <w:sz w:val="24"/>
+          <w:szCs w:val="24"/>
+          <w:lang w:val="pl-PL"/>
+        </w:rPr>
+        <w:t>Ostatnia kolumna zawiera dwa przyciski:</w:t>
+      </w:r>
+    </w:p>
+    <w:p>
+      <w:pPr>
+        <w:spacing w:line="360" w:lineRule="auto"/>
+        <w:jc w:val="both"/>
+        <w:rPr>
+          <w:rFonts w:ascii="Times New Roman" w:hAnsi="Times New Roman" w:cs="Times New Roman"/>
+          <w:sz w:val="24"/>
+          <w:szCs w:val="24"/>
+          <w:lang w:val="pl-PL"/>
+        </w:rPr>
+      </w:pPr>
+      <w:r>
+        <w:rPr>
+          <w:rFonts w:ascii="Times New Roman" w:hAnsi="Times New Roman" w:cs="Times New Roman"/>
+          <w:sz w:val="24"/>
+          <w:szCs w:val="24"/>
+          <w:lang w:val="pl-PL"/>
+        </w:rPr>
+        <w:t xml:space="preserve"> </w:t>
+      </w:r>
+      <w:r>
+        <w:rPr>
+          <w:noProof/>
+          <w:lang w:val="pl-PL" w:eastAsia="pl-PL"/>
+        </w:rPr>
+        <w:drawing>
+          <wp:inline distT="0" distB="0" distL="0" distR="0" wp14:anchorId="3F7F85AE" wp14:editId="7BC53DFA">
+            <wp:extent cx="333375" cy="390525"/>
+            <wp:effectExtent l="0" t="0" r="9525" b="9525"/>
+            <wp:docPr id="13" name="Obraz 13"/>
+            <wp:cNvGraphicFramePr>
+              <a:graphicFrameLocks xmlns:a="http://schemas.openxmlformats.org/drawingml/2006/main" noChangeAspect="1"/>
+            </wp:cNvGraphicFramePr>
+            <a:graphic xmlns:a="http://schemas.openxmlformats.org/drawingml/2006/main">
+              <a:graphicData uri="http://schemas.openxmlformats.org/drawingml/2006/picture">
+                <pic:pic xmlns:pic="http://schemas.openxmlformats.org/drawingml/2006/picture">
+                  <pic:nvPicPr>
+                    <pic:cNvPr id="0" name=""/>
+                    <pic:cNvPicPr/>
+                  </pic:nvPicPr>
+                  <pic:blipFill>
+                    <a:blip r:embed="rId18"/>
+                    <a:stretch>
+                      <a:fillRect/>
+                    </a:stretch>
+                  </pic:blipFill>
+                  <pic:spPr>
+                    <a:xfrm>
+                      <a:off x="0" y="0"/>
+                      <a:ext cx="333375" cy="390525"/>
+                    </a:xfrm>
+                    <a:prstGeom prst="rect">
+                      <a:avLst/>
+                    </a:prstGeom>
+                  </pic:spPr>
+                </pic:pic>
+              </a:graphicData>
+            </a:graphic>
+          </wp:inline>
+        </w:drawing>
+      </w:r>
+      <w:r>
+        <w:rPr>
+          <w:rFonts w:ascii="Times New Roman" w:hAnsi="Times New Roman" w:cs="Times New Roman"/>
+          <w:sz w:val="24"/>
+          <w:szCs w:val="24"/>
+          <w:lang w:val="pl-PL"/>
+        </w:rPr>
+        <w:t>- służy do edycji wybranego wydarzenia i przekierowuje na odpowiednią stronę, na której użytkownik może tego dokonać.</w:t>
+      </w:r>
+    </w:p>
+    <w:p>
+      <w:pPr>
+        <w:spacing w:line="360" w:lineRule="auto"/>
+        <w:jc w:val="both"/>
+        <w:rPr>
+          <w:rFonts w:ascii="Times New Roman" w:hAnsi="Times New Roman" w:cs="Times New Roman"/>
+          <w:sz w:val="24"/>
+          <w:szCs w:val="24"/>
+          <w:lang w:val="pl-PL"/>
+        </w:rPr>
+      </w:pPr>
+      <w:r>
+        <w:rPr>
+          <w:noProof/>
+          <w:lang w:val="pl-PL" w:eastAsia="pl-PL"/>
+        </w:rPr>
+        <w:lastRenderedPageBreak/>
+        <w:drawing>
+          <wp:inline distT="0" distB="0" distL="0" distR="0" wp14:anchorId="7F7473F2" wp14:editId="23B4F79C">
+            <wp:extent cx="314325" cy="333375"/>
+            <wp:effectExtent l="0" t="0" r="9525" b="9525"/>
+            <wp:docPr id="14" name="Obraz 14"/>
+            <wp:cNvGraphicFramePr>
+              <a:graphicFrameLocks xmlns:a="http://schemas.openxmlformats.org/drawingml/2006/main" noChangeAspect="1"/>
+            </wp:cNvGraphicFramePr>
+            <a:graphic xmlns:a="http://schemas.openxmlformats.org/drawingml/2006/main">
+              <a:graphicData uri="http://schemas.openxmlformats.org/drawingml/2006/picture">
+                <pic:pic xmlns:pic="http://schemas.openxmlformats.org/drawingml/2006/picture">
+                  <pic:nvPicPr>
+                    <pic:cNvPr id="0" name=""/>
+                    <pic:cNvPicPr/>
+                  </pic:nvPicPr>
+                  <pic:blipFill>
+                    <a:blip r:embed="rId19"/>
+                    <a:stretch>
+                      <a:fillRect/>
+                    </a:stretch>
+                  </pic:blipFill>
+                  <pic:spPr>
+                    <a:xfrm>
+                      <a:off x="0" y="0"/>
+                      <a:ext cx="314325" cy="333375"/>
+                    </a:xfrm>
+                    <a:prstGeom prst="rect">
+                      <a:avLst/>
+                    </a:prstGeom>
+                  </pic:spPr>
+                </pic:pic>
+              </a:graphicData>
+            </a:graphic>
+          </wp:inline>
+        </w:drawing>
+      </w:r>
+      <w:r>
+        <w:rPr>
+          <w:rFonts w:ascii="Times New Roman" w:hAnsi="Times New Roman" w:cs="Times New Roman"/>
+          <w:sz w:val="24"/>
+          <w:szCs w:val="24"/>
+          <w:lang w:val="pl-PL"/>
+        </w:rPr>
+        <w:t>- służy do usunięcia wybranego wydarzenia. Po pomyślnym usunięciu dane w tabeli zostaną przeładowane.</w:t>
+      </w:r>
+    </w:p>
+    <w:p>
+      <w:pPr>
+        <w:spacing w:line="360" w:lineRule="auto"/>
+        <w:jc w:val="both"/>
         <w:rPr>
           <w:rFonts w:ascii="Times New Roman" w:hAnsi="Times New Roman" w:cs="Times New Roman"/>
           <w:b/>
@@ -3139,6 +3670,15 @@
           <w:szCs w:val="32"/>
           <w:lang w:val="pl-PL"/>
         </w:rPr>
+      </w:pPr>
+      <w:r>
+        <w:rPr>
+          <w:rFonts w:ascii="Times New Roman" w:hAnsi="Times New Roman" w:cs="Times New Roman"/>
+          <w:b/>
+          <w:sz w:val="32"/>
+          <w:szCs w:val="32"/>
+          <w:lang w:val="pl-PL"/>
+        </w:rPr>
         <w:t>4.2.5 Podstrona dodaj/edytuj wydarzenie</w:t>
       </w:r>
     </w:p>
@@ -3155,12 +3695,83 @@
       </w:pPr>
       <w:r>
         <w:rPr>
-          <w:rFonts w:ascii="Times New Roman" w:hAnsi="Times New Roman" w:cs="Times New Roman"/>
-          <w:sz w:val="24"/>
-          <w:szCs w:val="24"/>
-          <w:lang w:val="pl-PL"/>
-        </w:rPr>
-        <w:t xml:space="preserve">Składa się z formularza umożliwiającego dodanie lub edycję wydarzenia. Edytowanie wydarzenia jest możliwe tylko poprzez przycisk na stronie ,,Moje wydarzenia” natomiast dodawanie poprzez odnośnik w panelu nawigacji. Po lewej stronie formularza znajdują się opisy pól. Natomiast bezpośrednio po lewej ich stronie pola w które należy wprowadzić dane. Nie poprany typ lub zakres danych jest sygnalizowany czerwonym podświetleniem tytułu jak i pola z danymi.  </w:t>
+          <w:noProof/>
+          <w:lang w:val="pl-PL" w:eastAsia="pl-PL"/>
+        </w:rPr>
+        <w:drawing>
+          <wp:inline distT="0" distB="0" distL="0" distR="0" wp14:anchorId="47D2174A" wp14:editId="073344AA">
+            <wp:extent cx="5972810" cy="2490470"/>
+            <wp:effectExtent l="0" t="0" r="8890" b="5080"/>
+            <wp:docPr id="10" name="Obraz 10"/>
+            <wp:cNvGraphicFramePr>
+              <a:graphicFrameLocks xmlns:a="http://schemas.openxmlformats.org/drawingml/2006/main" noChangeAspect="1"/>
+            </wp:cNvGraphicFramePr>
+            <a:graphic xmlns:a="http://schemas.openxmlformats.org/drawingml/2006/main">
+              <a:graphicData uri="http://schemas.openxmlformats.org/drawingml/2006/picture">
+                <pic:pic xmlns:pic="http://schemas.openxmlformats.org/drawingml/2006/picture">
+                  <pic:nvPicPr>
+                    <pic:cNvPr id="0" name=""/>
+                    <pic:cNvPicPr/>
+                  </pic:nvPicPr>
+                  <pic:blipFill>
+                    <a:blip r:embed="rId20"/>
+                    <a:stretch>
+                      <a:fillRect/>
+                    </a:stretch>
+                  </pic:blipFill>
+                  <pic:spPr>
+                    <a:xfrm>
+                      <a:off x="0" y="0"/>
+                      <a:ext cx="5972810" cy="2490470"/>
+                    </a:xfrm>
+                    <a:prstGeom prst="rect">
+                      <a:avLst/>
+                    </a:prstGeom>
+                  </pic:spPr>
+                </pic:pic>
+              </a:graphicData>
+            </a:graphic>
+          </wp:inline>
+        </w:drawing>
+      </w:r>
+    </w:p>
+    <w:p>
+      <w:pPr>
+        <w:spacing w:line="360" w:lineRule="auto"/>
+        <w:jc w:val="both"/>
+        <w:rPr>
+          <w:rFonts w:ascii="Times New Roman" w:hAnsi="Times New Roman" w:cs="Times New Roman"/>
+          <w:sz w:val="24"/>
+          <w:szCs w:val="24"/>
+          <w:lang w:val="pl-PL"/>
+        </w:rPr>
+      </w:pPr>
+      <w:r>
+        <w:rPr>
+          <w:rFonts w:ascii="Times New Roman" w:hAnsi="Times New Roman" w:cs="Times New Roman"/>
+          <w:sz w:val="24"/>
+          <w:szCs w:val="24"/>
+          <w:lang w:val="pl-PL"/>
+        </w:rPr>
+        <w:t>Składa się z formularza umożliwiającego dodanie lub edycję wydarzenia. Edytowanie wydarzenia jest możliwe tylko poprzez przycisk na stronie ,,Moje wydarzenia” natomiast dodawanie poprzez odnośnik w panelu nawigacji. Po lewej stronie formularza znajdują się opisy pól. Natomiast bezpośrednio po lewej ich stronie pola w które należy wprowadzić dane. Nie popra</w:t>
+      </w:r>
+      <w:r>
+        <w:rPr>
+          <w:rFonts w:ascii="Times New Roman" w:hAnsi="Times New Roman" w:cs="Times New Roman"/>
+          <w:sz w:val="24"/>
+          <w:szCs w:val="24"/>
+          <w:lang w:val="pl-PL"/>
+        </w:rPr>
+        <w:t>w</w:t>
+      </w:r>
+      <w:r>
+        <w:rPr>
+          <w:rFonts w:ascii="Times New Roman" w:hAnsi="Times New Roman" w:cs="Times New Roman"/>
+          <w:sz w:val="24"/>
+          <w:szCs w:val="24"/>
+          <w:lang w:val="pl-PL"/>
+        </w:rPr>
+        <w:t xml:space="preserve">ny typ lub zakres danych jest sygnalizowany czerwonym podświetleniem tytułu jak i pola z danymi.  </w:t>
       </w:r>
     </w:p>
     <w:p>
@@ -3202,37 +3813,1186 @@
           <w:szCs w:val="24"/>
           <w:lang w:val="pl-PL"/>
         </w:rPr>
-        <w:t>1 – tytuł. Pole zawierające pełną nazwę lub skrót odbywających się zajęć. Może również zawierać nazwę grupy studentów. Pole nie może być puste. Może zawierać znaki specjalne. Jego długość jest ograniczona do //To do</w:t>
-      </w:r>
-    </w:p>
-    <w:p>
-      <w:pPr>
-        <w:spacing w:line="360" w:lineRule="auto"/>
-        <w:jc w:val="both"/>
-        <w:rPr>
-          <w:rFonts w:ascii="Times New Roman" w:hAnsi="Times New Roman" w:cs="Times New Roman"/>
-          <w:sz w:val="24"/>
-          <w:szCs w:val="24"/>
-          <w:lang w:val="pl-PL"/>
-        </w:rPr>
-      </w:pPr>
-      <w:r>
-        <w:rPr>
-          <w:rFonts w:ascii="Times New Roman" w:hAnsi="Times New Roman" w:cs="Times New Roman"/>
-          <w:sz w:val="24"/>
-          <w:szCs w:val="24"/>
-          <w:lang w:val="pl-PL"/>
-        </w:rPr>
-        <w:t xml:space="preserve">2 – godzina rozpoczęcia. Jest to czas w którym rozpoczynają się zajęcia. Poprawne formaty danych wyglądają następująco g:m gg:m g:mm lub gg:mm gdzie g oznacza cyfrę godzin a m  cyfrę minut. Sprawdzany również jest  </w:t>
-      </w:r>
-    </w:p>
-    <w:p>
+        <w:t xml:space="preserve">1 – </w:t>
+      </w:r>
+      <w:r>
+        <w:rPr>
+          <w:rFonts w:ascii="Times New Roman" w:hAnsi="Times New Roman" w:cs="Times New Roman"/>
+          <w:sz w:val="24"/>
+          <w:szCs w:val="24"/>
+          <w:lang w:val="pl-PL"/>
+        </w:rPr>
+        <w:t>opis</w:t>
+      </w:r>
+      <w:r>
+        <w:rPr>
+          <w:rFonts w:ascii="Times New Roman" w:hAnsi="Times New Roman" w:cs="Times New Roman"/>
+          <w:sz w:val="24"/>
+          <w:szCs w:val="24"/>
+          <w:lang w:val="pl-PL"/>
+        </w:rPr>
+        <w:t xml:space="preserve">. Pole zawierające pełną nazwę lub skrót odbywających się zajęć. Może również zawierać nazwę grupy studentów. Pole nie może być puste. Może zawierać znaki specjalne. Jego długość jest ograniczona do </w:t>
+      </w:r>
+      <w:r>
+        <w:rPr>
+          <w:rFonts w:ascii="Times New Roman" w:hAnsi="Times New Roman" w:cs="Times New Roman"/>
+          <w:sz w:val="24"/>
+          <w:szCs w:val="24"/>
+          <w:lang w:val="pl-PL"/>
+        </w:rPr>
+        <w:t>50 znaków.</w:t>
+      </w:r>
+    </w:p>
+    <w:p>
+      <w:pPr>
+        <w:spacing w:line="360" w:lineRule="auto"/>
+        <w:jc w:val="both"/>
+        <w:rPr>
+          <w:rFonts w:ascii="Times New Roman" w:hAnsi="Times New Roman" w:cs="Times New Roman"/>
+          <w:sz w:val="24"/>
+          <w:szCs w:val="24"/>
+          <w:lang w:val="pl-PL"/>
+        </w:rPr>
+      </w:pPr>
+      <w:r>
+        <w:rPr>
+          <w:rFonts w:ascii="Times New Roman" w:hAnsi="Times New Roman" w:cs="Times New Roman"/>
+          <w:sz w:val="24"/>
+          <w:szCs w:val="24"/>
+          <w:lang w:val="pl-PL"/>
+        </w:rPr>
+        <w:t xml:space="preserve">2 – sala. Numer sali przy której ma być wyświetlana tworzona wiadomość. Numer musi być z przedziału 0-999. Sala o podanym numerze musi już istnieć w bazie danych. </w:t>
+      </w:r>
+    </w:p>
+    <w:p>
+      <w:pPr>
+        <w:spacing w:line="360" w:lineRule="auto"/>
+        <w:jc w:val="both"/>
+        <w:rPr>
+          <w:rFonts w:ascii="Times New Roman" w:hAnsi="Times New Roman" w:cs="Times New Roman"/>
+          <w:sz w:val="24"/>
+          <w:szCs w:val="24"/>
+          <w:lang w:val="pl-PL"/>
+        </w:rPr>
+      </w:pPr>
+      <w:r>
+        <w:rPr>
+          <w:rFonts w:ascii="Times New Roman" w:hAnsi="Times New Roman" w:cs="Times New Roman"/>
+          <w:sz w:val="24"/>
+          <w:szCs w:val="24"/>
+          <w:lang w:val="pl-PL"/>
+        </w:rPr>
+        <w:t>3</w:t>
+      </w:r>
+      <w:r>
+        <w:rPr>
+          <w:rFonts w:ascii="Times New Roman" w:hAnsi="Times New Roman" w:cs="Times New Roman"/>
+          <w:sz w:val="24"/>
+          <w:szCs w:val="24"/>
+          <w:lang w:val="pl-PL"/>
+        </w:rPr>
+        <w:t xml:space="preserve"> – godzina rozpoczęcia. Jest to czas w którym rozpoczynają się zajęcia. Poprawne formaty danych wyglądają następująco g:m gg:m g:mm lub gg:mm gdzie g oznacza cyfrę godzin a m  cyfrę minut. Sprawdzany również jest  </w:t>
+      </w:r>
+      <w:r>
+        <w:rPr>
+          <w:rFonts w:ascii="Times New Roman" w:hAnsi="Times New Roman" w:cs="Times New Roman"/>
+          <w:sz w:val="24"/>
+          <w:szCs w:val="24"/>
+          <w:lang w:val="pl-PL"/>
+        </w:rPr>
+        <w:t>poprawność godziny.</w:t>
+      </w:r>
+    </w:p>
+    <w:p>
+      <w:pPr>
+        <w:spacing w:line="360" w:lineRule="auto"/>
+        <w:jc w:val="both"/>
+        <w:rPr>
+          <w:rFonts w:ascii="Times New Roman" w:hAnsi="Times New Roman" w:cs="Times New Roman"/>
+          <w:sz w:val="24"/>
+          <w:szCs w:val="24"/>
+          <w:lang w:val="pl-PL"/>
+        </w:rPr>
+      </w:pPr>
+      <w:r>
+        <w:rPr>
+          <w:rFonts w:ascii="Times New Roman" w:hAnsi="Times New Roman" w:cs="Times New Roman"/>
+          <w:sz w:val="24"/>
+          <w:szCs w:val="24"/>
+          <w:lang w:val="pl-PL"/>
+        </w:rPr>
+        <w:t>4</w:t>
+      </w:r>
+      <w:r>
+        <w:rPr>
+          <w:rFonts w:ascii="Times New Roman" w:hAnsi="Times New Roman" w:cs="Times New Roman"/>
+          <w:sz w:val="24"/>
+          <w:szCs w:val="24"/>
+          <w:lang w:val="pl-PL"/>
+        </w:rPr>
+        <w:t xml:space="preserve"> – godzina zakończenia. Jest to czas zakończenia wydarzenia. Pole korzysta z walidacji poprzedniego pola. Ponadto jednak sprawdza czy zakończenie nie występuje wcześniej niż rozpoczęcie.</w:t>
+      </w:r>
+    </w:p>
+    <w:p>
+      <w:pPr>
+        <w:spacing w:line="360" w:lineRule="auto"/>
+        <w:jc w:val="both"/>
+        <w:rPr>
+          <w:rFonts w:ascii="Times New Roman" w:hAnsi="Times New Roman" w:cs="Times New Roman"/>
+          <w:sz w:val="24"/>
+          <w:szCs w:val="24"/>
+          <w:lang w:val="pl-PL"/>
+        </w:rPr>
+      </w:pPr>
+      <w:r>
+        <w:rPr>
+          <w:rFonts w:ascii="Times New Roman" w:hAnsi="Times New Roman" w:cs="Times New Roman"/>
+          <w:sz w:val="24"/>
+          <w:szCs w:val="24"/>
+          <w:lang w:val="pl-PL"/>
+        </w:rPr>
+        <w:lastRenderedPageBreak/>
+        <w:t>5</w:t>
+      </w:r>
+      <w:r>
+        <w:rPr>
+          <w:rFonts w:ascii="Times New Roman" w:hAnsi="Times New Roman" w:cs="Times New Roman"/>
+          <w:sz w:val="24"/>
+          <w:szCs w:val="24"/>
+          <w:lang w:val="pl-PL"/>
+        </w:rPr>
+        <w:t xml:space="preserve"> – tydzień. Zajęcia mogą odbywać się w tygodnie parzyste lub nieparzysty. Nazwę tygodnia  należy wybrać z rozwijane listy.</w:t>
+      </w:r>
+    </w:p>
+    <w:p>
+      <w:pPr>
+        <w:spacing w:line="360" w:lineRule="auto"/>
+        <w:jc w:val="both"/>
+        <w:rPr>
+          <w:rFonts w:ascii="Times New Roman" w:hAnsi="Times New Roman" w:cs="Times New Roman"/>
+          <w:sz w:val="24"/>
+          <w:szCs w:val="24"/>
+          <w:lang w:val="pl-PL"/>
+        </w:rPr>
+      </w:pPr>
+      <w:r>
+        <w:rPr>
+          <w:rFonts w:ascii="Times New Roman" w:hAnsi="Times New Roman" w:cs="Times New Roman"/>
+          <w:sz w:val="24"/>
+          <w:szCs w:val="24"/>
+          <w:lang w:val="pl-PL"/>
+        </w:rPr>
+        <w:t>6</w:t>
+      </w:r>
+      <w:r>
+        <w:rPr>
+          <w:rFonts w:ascii="Times New Roman" w:hAnsi="Times New Roman" w:cs="Times New Roman"/>
+          <w:sz w:val="24"/>
+          <w:szCs w:val="24"/>
+          <w:lang w:val="pl-PL"/>
+        </w:rPr>
+        <w:t xml:space="preserve"> – dzień. Pole z nazwą dnia tygodnia w który odbywają się zajęcia. Nazwę dnia tygodnia należy wybrać z rozwijanej listy.</w:t>
+      </w:r>
+    </w:p>
+    <w:p>
+      <w:pPr>
+        <w:spacing w:line="360" w:lineRule="auto"/>
+        <w:jc w:val="both"/>
+        <w:rPr>
+          <w:rFonts w:ascii="Times New Roman" w:hAnsi="Times New Roman" w:cs="Times New Roman"/>
+          <w:b/>
+          <w:sz w:val="32"/>
+          <w:szCs w:val="32"/>
+          <w:lang w:val="pl-PL"/>
+        </w:rPr>
+      </w:pPr>
+      <w:r>
+        <w:rPr>
+          <w:rFonts w:ascii="Times New Roman" w:hAnsi="Times New Roman" w:cs="Times New Roman"/>
+          <w:b/>
+          <w:sz w:val="32"/>
+          <w:szCs w:val="32"/>
+          <w:lang w:val="pl-PL"/>
+        </w:rPr>
+        <w:t>4.2.5 Podstrona moje wiadomości</w:t>
+      </w:r>
+    </w:p>
+    <w:p>
+      <w:pPr>
+        <w:spacing w:line="360" w:lineRule="auto"/>
+        <w:jc w:val="both"/>
+        <w:rPr>
+          <w:rFonts w:ascii="Times New Roman" w:hAnsi="Times New Roman" w:cs="Times New Roman"/>
+          <w:b/>
+          <w:sz w:val="32"/>
+          <w:szCs w:val="32"/>
+          <w:lang w:val="pl-PL"/>
+        </w:rPr>
+      </w:pPr>
+      <w:r>
+        <w:rPr>
+          <w:noProof/>
+          <w:lang w:val="pl-PL" w:eastAsia="pl-PL"/>
+        </w:rPr>
+        <w:drawing>
+          <wp:inline distT="0" distB="0" distL="0" distR="0" wp14:anchorId="4D7D4B29" wp14:editId="0782413B">
+            <wp:extent cx="5972810" cy="1678305"/>
+            <wp:effectExtent l="0" t="0" r="8890" b="0"/>
+            <wp:docPr id="11" name="Obraz 11"/>
+            <wp:cNvGraphicFramePr>
+              <a:graphicFrameLocks xmlns:a="http://schemas.openxmlformats.org/drawingml/2006/main" noChangeAspect="1"/>
+            </wp:cNvGraphicFramePr>
+            <a:graphic xmlns:a="http://schemas.openxmlformats.org/drawingml/2006/main">
+              <a:graphicData uri="http://schemas.openxmlformats.org/drawingml/2006/picture">
+                <pic:pic xmlns:pic="http://schemas.openxmlformats.org/drawingml/2006/picture">
+                  <pic:nvPicPr>
+                    <pic:cNvPr id="0" name=""/>
+                    <pic:cNvPicPr/>
+                  </pic:nvPicPr>
+                  <pic:blipFill>
+                    <a:blip r:embed="rId21"/>
+                    <a:stretch>
+                      <a:fillRect/>
+                    </a:stretch>
+                  </pic:blipFill>
+                  <pic:spPr>
+                    <a:xfrm>
+                      <a:off x="0" y="0"/>
+                      <a:ext cx="5972810" cy="1678305"/>
+                    </a:xfrm>
+                    <a:prstGeom prst="rect">
+                      <a:avLst/>
+                    </a:prstGeom>
+                  </pic:spPr>
+                </pic:pic>
+              </a:graphicData>
+            </a:graphic>
+          </wp:inline>
+        </w:drawing>
+      </w:r>
+    </w:p>
+    <w:p>
+      <w:pPr>
+        <w:spacing w:line="360" w:lineRule="auto"/>
+        <w:jc w:val="both"/>
+        <w:rPr>
+          <w:rFonts w:ascii="Times New Roman" w:hAnsi="Times New Roman" w:cs="Times New Roman"/>
+          <w:sz w:val="24"/>
+          <w:szCs w:val="24"/>
+          <w:lang w:val="pl-PL"/>
+        </w:rPr>
+      </w:pPr>
+      <w:r>
+        <w:rPr>
+          <w:rFonts w:ascii="Times New Roman" w:hAnsi="Times New Roman" w:cs="Times New Roman"/>
+          <w:sz w:val="24"/>
+          <w:szCs w:val="24"/>
+          <w:lang w:val="pl-PL"/>
+        </w:rPr>
+        <w:t>Podstrona wyświetla wszystkie napisane przez użytkownika wiadomości ze wszystkich pokoi. Wyświetla je w formie tabelki. Tak jak w tabeli na stronie moje wydarzenia użytkownik ma możliwość filtrowania wyświetlanych danych.</w:t>
+      </w:r>
+      <w:r>
+        <w:rPr>
+          <w:rFonts w:ascii="Times New Roman" w:hAnsi="Times New Roman" w:cs="Times New Roman"/>
+          <w:sz w:val="24"/>
+          <w:szCs w:val="24"/>
+          <w:lang w:val="pl-PL"/>
+        </w:rPr>
+        <w:t xml:space="preserve"> Zawartość kolumny z treścią wiadomości została ze względów stylistycznych ograniczona do 80 znaków (treść wiadomości może zawierać do 128 znaków). Reszta wiadomości zostaje zastąpiona przez „…”. </w:t>
+      </w:r>
+    </w:p>
+    <w:p>
+      <w:pPr>
+        <w:spacing w:line="360" w:lineRule="auto"/>
+        <w:jc w:val="both"/>
+        <w:rPr>
+          <w:rFonts w:ascii="Times New Roman" w:hAnsi="Times New Roman" w:cs="Times New Roman"/>
+          <w:sz w:val="24"/>
+          <w:szCs w:val="24"/>
+          <w:lang w:val="pl-PL"/>
+        </w:rPr>
+      </w:pPr>
+      <w:r>
+        <w:rPr>
+          <w:rFonts w:ascii="Times New Roman" w:hAnsi="Times New Roman" w:cs="Times New Roman"/>
+          <w:sz w:val="24"/>
+          <w:szCs w:val="24"/>
+          <w:lang w:val="pl-PL"/>
+        </w:rPr>
+        <w:t>Ostatnia kolumna zawiera przyciski funkcyjne:</w:t>
+      </w:r>
+    </w:p>
+    <w:p>
+      <w:pPr>
+        <w:spacing w:line="360" w:lineRule="auto"/>
+        <w:jc w:val="both"/>
+        <w:rPr>
+          <w:rFonts w:ascii="Times New Roman" w:hAnsi="Times New Roman" w:cs="Times New Roman"/>
+          <w:sz w:val="24"/>
+          <w:szCs w:val="24"/>
+          <w:lang w:val="pl-PL"/>
+        </w:rPr>
+      </w:pPr>
+      <w:r>
+        <w:rPr>
+          <w:noProof/>
+          <w:lang w:val="pl-PL" w:eastAsia="pl-PL"/>
+        </w:rPr>
+        <w:drawing>
+          <wp:inline distT="0" distB="0" distL="0" distR="0" wp14:anchorId="234641B4" wp14:editId="6B45B252">
+            <wp:extent cx="333375" cy="390525"/>
+            <wp:effectExtent l="0" t="0" r="9525" b="9525"/>
+            <wp:docPr id="12" name="Obraz 12"/>
+            <wp:cNvGraphicFramePr>
+              <a:graphicFrameLocks xmlns:a="http://schemas.openxmlformats.org/drawingml/2006/main" noChangeAspect="1"/>
+            </wp:cNvGraphicFramePr>
+            <a:graphic xmlns:a="http://schemas.openxmlformats.org/drawingml/2006/main">
+              <a:graphicData uri="http://schemas.openxmlformats.org/drawingml/2006/picture">
+                <pic:pic xmlns:pic="http://schemas.openxmlformats.org/drawingml/2006/picture">
+                  <pic:nvPicPr>
+                    <pic:cNvPr id="0" name=""/>
+                    <pic:cNvPicPr/>
+                  </pic:nvPicPr>
+                  <pic:blipFill>
+                    <a:blip r:embed="rId18"/>
+                    <a:stretch>
+                      <a:fillRect/>
+                    </a:stretch>
+                  </pic:blipFill>
+                  <pic:spPr>
+                    <a:xfrm>
+                      <a:off x="0" y="0"/>
+                      <a:ext cx="333375" cy="390525"/>
+                    </a:xfrm>
+                    <a:prstGeom prst="rect">
+                      <a:avLst/>
+                    </a:prstGeom>
+                  </pic:spPr>
+                </pic:pic>
+              </a:graphicData>
+            </a:graphic>
+          </wp:inline>
+        </w:drawing>
+      </w:r>
+      <w:r>
+        <w:rPr>
+          <w:rFonts w:ascii="Times New Roman" w:hAnsi="Times New Roman" w:cs="Times New Roman"/>
+          <w:sz w:val="24"/>
+          <w:szCs w:val="24"/>
+          <w:lang w:val="pl-PL"/>
+        </w:rPr>
+        <w:t xml:space="preserve"> - służy do edycji wybranej wiadomości i przekierowuje na odpowiednią stronę, na której użytkownik może tego dokonać.</w:t>
+      </w:r>
+    </w:p>
+    <w:p>
+      <w:pPr>
+        <w:spacing w:line="360" w:lineRule="auto"/>
+        <w:jc w:val="both"/>
+        <w:rPr>
+          <w:rFonts w:ascii="Times New Roman" w:hAnsi="Times New Roman" w:cs="Times New Roman"/>
+          <w:sz w:val="24"/>
+          <w:szCs w:val="24"/>
+          <w:lang w:val="pl-PL"/>
+        </w:rPr>
+      </w:pPr>
+      <w:r>
+        <w:rPr>
+          <w:noProof/>
+          <w:lang w:val="pl-PL" w:eastAsia="pl-PL"/>
+        </w:rPr>
+        <w:drawing>
+          <wp:inline distT="0" distB="0" distL="0" distR="0" wp14:anchorId="3E17E518" wp14:editId="20FDF512">
+            <wp:extent cx="314325" cy="333375"/>
+            <wp:effectExtent l="0" t="0" r="9525" b="9525"/>
+            <wp:docPr id="15" name="Obraz 15"/>
+            <wp:cNvGraphicFramePr>
+              <a:graphicFrameLocks xmlns:a="http://schemas.openxmlformats.org/drawingml/2006/main" noChangeAspect="1"/>
+            </wp:cNvGraphicFramePr>
+            <a:graphic xmlns:a="http://schemas.openxmlformats.org/drawingml/2006/main">
+              <a:graphicData uri="http://schemas.openxmlformats.org/drawingml/2006/picture">
+                <pic:pic xmlns:pic="http://schemas.openxmlformats.org/drawingml/2006/picture">
+                  <pic:nvPicPr>
+                    <pic:cNvPr id="0" name=""/>
+                    <pic:cNvPicPr/>
+                  </pic:nvPicPr>
+                  <pic:blipFill>
+                    <a:blip r:embed="rId19"/>
+                    <a:stretch>
+                      <a:fillRect/>
+                    </a:stretch>
+                  </pic:blipFill>
+                  <pic:spPr>
+                    <a:xfrm>
+                      <a:off x="0" y="0"/>
+                      <a:ext cx="314325" cy="333375"/>
+                    </a:xfrm>
+                    <a:prstGeom prst="rect">
+                      <a:avLst/>
+                    </a:prstGeom>
+                  </pic:spPr>
+                </pic:pic>
+              </a:graphicData>
+            </a:graphic>
+          </wp:inline>
+        </w:drawing>
+      </w:r>
+      <w:r>
+        <w:rPr>
+          <w:rFonts w:ascii="Times New Roman" w:hAnsi="Times New Roman" w:cs="Times New Roman"/>
+          <w:sz w:val="24"/>
+          <w:szCs w:val="24"/>
+          <w:lang w:val="pl-PL"/>
+        </w:rPr>
+        <w:t>- służy do usunięcia wybranej wiadomości. Po pomyślnym usunięciu dane w tabeli zostaną przeładowane. Użytkownik zostanie poinformowany w razie jakichkolwiek problemów pojawiających się w czasie wykonywania tej czynność.</w:t>
+      </w:r>
+    </w:p>
+    <w:p>
+      <w:pPr>
+        <w:spacing w:line="360" w:lineRule="auto"/>
+        <w:jc w:val="both"/>
+        <w:rPr>
+          <w:rFonts w:ascii="Times New Roman" w:hAnsi="Times New Roman" w:cs="Times New Roman"/>
+          <w:b/>
+          <w:sz w:val="32"/>
+          <w:szCs w:val="32"/>
+          <w:lang w:val="pl-PL"/>
+        </w:rPr>
+      </w:pPr>
+      <w:r>
+        <w:rPr>
+          <w:rFonts w:ascii="Times New Roman" w:hAnsi="Times New Roman" w:cs="Times New Roman"/>
+          <w:b/>
+          <w:sz w:val="32"/>
+          <w:szCs w:val="32"/>
+          <w:lang w:val="pl-PL"/>
+        </w:rPr>
+        <w:t>4.2.5 Podstrona dodaj/edytuj wiadomość</w:t>
+      </w:r>
+    </w:p>
+    <w:p>
+      <w:pPr>
+        <w:spacing w:line="360" w:lineRule="auto"/>
+        <w:jc w:val="both"/>
+        <w:rPr>
+          <w:rFonts w:ascii="Times New Roman" w:hAnsi="Times New Roman" w:cs="Times New Roman"/>
+          <w:sz w:val="24"/>
+          <w:szCs w:val="24"/>
+          <w:lang w:val="pl-PL"/>
+        </w:rPr>
+      </w:pPr>
+      <w:r>
+        <w:rPr>
+          <w:noProof/>
+          <w:lang w:val="pl-PL" w:eastAsia="pl-PL"/>
+        </w:rPr>
+        <w:lastRenderedPageBreak/>
+        <w:drawing>
+          <wp:inline distT="0" distB="0" distL="0" distR="0" wp14:anchorId="196631A2" wp14:editId="7197553E">
+            <wp:extent cx="5972810" cy="2301875"/>
+            <wp:effectExtent l="0" t="0" r="8890" b="3175"/>
+            <wp:docPr id="17" name="Obraz 17"/>
+            <wp:cNvGraphicFramePr>
+              <a:graphicFrameLocks xmlns:a="http://schemas.openxmlformats.org/drawingml/2006/main" noChangeAspect="1"/>
+            </wp:cNvGraphicFramePr>
+            <a:graphic xmlns:a="http://schemas.openxmlformats.org/drawingml/2006/main">
+              <a:graphicData uri="http://schemas.openxmlformats.org/drawingml/2006/picture">
+                <pic:pic xmlns:pic="http://schemas.openxmlformats.org/drawingml/2006/picture">
+                  <pic:nvPicPr>
+                    <pic:cNvPr id="0" name=""/>
+                    <pic:cNvPicPr/>
+                  </pic:nvPicPr>
+                  <pic:blipFill>
+                    <a:blip r:embed="rId22"/>
+                    <a:stretch>
+                      <a:fillRect/>
+                    </a:stretch>
+                  </pic:blipFill>
+                  <pic:spPr>
+                    <a:xfrm>
+                      <a:off x="0" y="0"/>
+                      <a:ext cx="5972810" cy="2301875"/>
+                    </a:xfrm>
+                    <a:prstGeom prst="rect">
+                      <a:avLst/>
+                    </a:prstGeom>
+                  </pic:spPr>
+                </pic:pic>
+              </a:graphicData>
+            </a:graphic>
+          </wp:inline>
+        </w:drawing>
+      </w:r>
+    </w:p>
+    <w:p>
+      <w:pPr>
+        <w:spacing w:line="360" w:lineRule="auto"/>
+        <w:jc w:val="both"/>
+        <w:rPr>
+          <w:rFonts w:ascii="Times New Roman" w:hAnsi="Times New Roman" w:cs="Times New Roman"/>
+          <w:sz w:val="24"/>
+          <w:szCs w:val="24"/>
+          <w:lang w:val="pl-PL"/>
+        </w:rPr>
+      </w:pPr>
+      <w:r>
+        <w:rPr>
+          <w:rFonts w:ascii="Times New Roman" w:hAnsi="Times New Roman" w:cs="Times New Roman"/>
+          <w:sz w:val="24"/>
+          <w:szCs w:val="24"/>
+          <w:lang w:val="pl-PL"/>
+        </w:rPr>
+        <w:t>Na podstronie mamy możliwość edycji lub dodania nowej wiadomości</w:t>
+      </w:r>
+      <w:r>
+        <w:rPr>
+          <w:rFonts w:ascii="Times New Roman" w:hAnsi="Times New Roman" w:cs="Times New Roman"/>
+          <w:sz w:val="24"/>
+          <w:szCs w:val="24"/>
+          <w:lang w:val="pl-PL"/>
+        </w:rPr>
+        <w:t>. Edytować wiadomość możemy poprzez przycisk funkcyjny na stronie ,,Moje wiadomości” natomiast dodać nową  poprzez odnośnik w panelu nawigacji.</w:t>
+      </w:r>
+      <w:r>
+        <w:rPr>
+          <w:rFonts w:ascii="Times New Roman" w:hAnsi="Times New Roman" w:cs="Times New Roman"/>
+          <w:sz w:val="24"/>
+          <w:szCs w:val="24"/>
+          <w:lang w:val="pl-PL"/>
+        </w:rPr>
+        <w:t xml:space="preserve"> Walidacja odbywa się na podobnej zasadzie co na innych podstronach aplikacji.</w:t>
+      </w:r>
+      <w:r>
+        <w:rPr>
+          <w:rFonts w:ascii="Times New Roman" w:hAnsi="Times New Roman" w:cs="Times New Roman"/>
+          <w:sz w:val="24"/>
+          <w:szCs w:val="24"/>
+          <w:lang w:val="pl-PL"/>
+        </w:rPr>
+        <w:t xml:space="preserve"> </w:t>
+      </w:r>
+    </w:p>
+    <w:p>
+      <w:pPr>
+        <w:spacing w:line="360" w:lineRule="auto"/>
+        <w:jc w:val="both"/>
+        <w:rPr>
+          <w:rFonts w:ascii="Times New Roman" w:hAnsi="Times New Roman" w:cs="Times New Roman"/>
+          <w:sz w:val="24"/>
+          <w:szCs w:val="24"/>
+          <w:lang w:val="pl-PL"/>
+        </w:rPr>
+      </w:pPr>
+      <w:r>
+        <w:rPr>
+          <w:rFonts w:ascii="Times New Roman" w:hAnsi="Times New Roman" w:cs="Times New Roman"/>
+          <w:sz w:val="24"/>
+          <w:szCs w:val="24"/>
+          <w:lang w:val="pl-PL"/>
+        </w:rPr>
+        <w:t>Podstrona zawiera formularz z następującymi polami:</w:t>
+      </w:r>
+    </w:p>
+    <w:p>
+      <w:pPr>
+        <w:spacing w:line="360" w:lineRule="auto"/>
+        <w:jc w:val="both"/>
+        <w:rPr>
+          <w:rFonts w:ascii="Times New Roman" w:hAnsi="Times New Roman" w:cs="Times New Roman"/>
+          <w:sz w:val="24"/>
+          <w:szCs w:val="24"/>
+          <w:lang w:val="pl-PL"/>
+        </w:rPr>
+      </w:pPr>
+      <w:r>
+        <w:rPr>
+          <w:rFonts w:ascii="Times New Roman" w:hAnsi="Times New Roman" w:cs="Times New Roman"/>
+          <w:sz w:val="24"/>
+          <w:szCs w:val="24"/>
+          <w:lang w:val="pl-PL"/>
+        </w:rPr>
+        <w:t>1 – treść. Jest to treść wyświetlanej wiadomości. Pole jest ograniczone do 128 znaków.</w:t>
+      </w:r>
+    </w:p>
+    <w:p>
+      <w:pPr>
+        <w:spacing w:line="360" w:lineRule="auto"/>
+        <w:jc w:val="both"/>
+        <w:rPr>
+          <w:rFonts w:ascii="Times New Roman" w:hAnsi="Times New Roman" w:cs="Times New Roman"/>
+          <w:sz w:val="24"/>
+          <w:szCs w:val="24"/>
+          <w:lang w:val="pl-PL"/>
+        </w:rPr>
+      </w:pPr>
+      <w:r>
+        <w:rPr>
+          <w:rFonts w:ascii="Times New Roman" w:hAnsi="Times New Roman" w:cs="Times New Roman"/>
+          <w:sz w:val="24"/>
+          <w:szCs w:val="24"/>
+          <w:lang w:val="pl-PL"/>
+        </w:rPr>
+        <w:t xml:space="preserve">2 – sala. Numer sali </w:t>
+      </w:r>
+      <w:r>
+        <w:rPr>
+          <w:rFonts w:ascii="Times New Roman" w:hAnsi="Times New Roman" w:cs="Times New Roman"/>
+          <w:sz w:val="24"/>
+          <w:szCs w:val="24"/>
+          <w:lang w:val="pl-PL"/>
+        </w:rPr>
+        <w:t>przy której ma być wyświetlana tworzona wiadomość</w:t>
+      </w:r>
+      <w:r>
+        <w:rPr>
+          <w:rFonts w:ascii="Times New Roman" w:hAnsi="Times New Roman" w:cs="Times New Roman"/>
+          <w:sz w:val="24"/>
+          <w:szCs w:val="24"/>
+          <w:lang w:val="pl-PL"/>
+        </w:rPr>
+        <w:t>.</w:t>
+      </w:r>
+      <w:r>
+        <w:rPr>
+          <w:rFonts w:ascii="Times New Roman" w:hAnsi="Times New Roman" w:cs="Times New Roman"/>
+          <w:sz w:val="24"/>
+          <w:szCs w:val="24"/>
+          <w:lang w:val="pl-PL"/>
+        </w:rPr>
+        <w:t xml:space="preserve"> Numer musi być z przedziału 0-999.</w:t>
+      </w:r>
+      <w:r>
+        <w:rPr>
+          <w:rFonts w:ascii="Times New Roman" w:hAnsi="Times New Roman" w:cs="Times New Roman"/>
+          <w:sz w:val="24"/>
+          <w:szCs w:val="24"/>
+          <w:lang w:val="pl-PL"/>
+        </w:rPr>
+        <w:t xml:space="preserve"> Sala o podanym numerze musi już istnieć w bazie danych. </w:t>
+      </w:r>
+    </w:p>
+    <w:p>
+      <w:pPr>
+        <w:spacing w:line="360" w:lineRule="auto"/>
+        <w:jc w:val="both"/>
+        <w:rPr>
+          <w:rFonts w:ascii="Times New Roman" w:hAnsi="Times New Roman" w:cs="Times New Roman"/>
+          <w:b/>
+          <w:sz w:val="32"/>
+          <w:szCs w:val="32"/>
+          <w:lang w:val="pl-PL"/>
+        </w:rPr>
+      </w:pPr>
+      <w:r>
+        <w:rPr>
+          <w:rFonts w:ascii="Times New Roman" w:hAnsi="Times New Roman" w:cs="Times New Roman"/>
+          <w:b/>
+          <w:sz w:val="32"/>
+          <w:szCs w:val="32"/>
+          <w:lang w:val="pl-PL"/>
+        </w:rPr>
+        <w:t xml:space="preserve">4.2.5 Podstrona </w:t>
+      </w:r>
+      <w:r>
+        <w:rPr>
+          <w:rFonts w:ascii="Times New Roman" w:hAnsi="Times New Roman" w:cs="Times New Roman"/>
+          <w:b/>
+          <w:sz w:val="32"/>
+          <w:szCs w:val="32"/>
+          <w:lang w:val="pl-PL"/>
+        </w:rPr>
+        <w:t>wszystkie pokoje</w:t>
+      </w:r>
+    </w:p>
+    <w:p>
+      <w:pPr>
+        <w:spacing w:line="360" w:lineRule="auto"/>
+        <w:jc w:val="both"/>
+        <w:rPr>
+          <w:rFonts w:ascii="Times New Roman" w:hAnsi="Times New Roman" w:cs="Times New Roman"/>
+          <w:b/>
+          <w:sz w:val="32"/>
+          <w:szCs w:val="32"/>
+          <w:lang w:val="pl-PL"/>
+        </w:rPr>
+      </w:pPr>
+      <w:r>
+        <w:rPr>
+          <w:noProof/>
+          <w:lang w:val="pl-PL" w:eastAsia="pl-PL"/>
+        </w:rPr>
+        <w:drawing>
+          <wp:inline distT="0" distB="0" distL="0" distR="0" wp14:anchorId="202109CA" wp14:editId="77564DFF">
+            <wp:extent cx="5972810" cy="1677035"/>
+            <wp:effectExtent l="0" t="0" r="8890" b="0"/>
+            <wp:docPr id="16" name="Obraz 16"/>
+            <wp:cNvGraphicFramePr>
+              <a:graphicFrameLocks xmlns:a="http://schemas.openxmlformats.org/drawingml/2006/main" noChangeAspect="1"/>
+            </wp:cNvGraphicFramePr>
+            <a:graphic xmlns:a="http://schemas.openxmlformats.org/drawingml/2006/main">
+              <a:graphicData uri="http://schemas.openxmlformats.org/drawingml/2006/picture">
+                <pic:pic xmlns:pic="http://schemas.openxmlformats.org/drawingml/2006/picture">
+                  <pic:nvPicPr>
+                    <pic:cNvPr id="0" name=""/>
+                    <pic:cNvPicPr/>
+                  </pic:nvPicPr>
+                  <pic:blipFill>
+                    <a:blip r:embed="rId23"/>
+                    <a:stretch>
+                      <a:fillRect/>
+                    </a:stretch>
+                  </pic:blipFill>
+                  <pic:spPr>
+                    <a:xfrm>
+                      <a:off x="0" y="0"/>
+                      <a:ext cx="5972810" cy="1677035"/>
+                    </a:xfrm>
+                    <a:prstGeom prst="rect">
+                      <a:avLst/>
+                    </a:prstGeom>
+                  </pic:spPr>
+                </pic:pic>
+              </a:graphicData>
+            </a:graphic>
+          </wp:inline>
+        </w:drawing>
+      </w:r>
+    </w:p>
+    <w:p>
+      <w:pPr>
+        <w:spacing w:line="360" w:lineRule="auto"/>
+        <w:jc w:val="both"/>
+        <w:rPr>
+          <w:rFonts w:ascii="Times New Roman" w:hAnsi="Times New Roman" w:cs="Times New Roman"/>
+          <w:sz w:val="24"/>
+          <w:szCs w:val="24"/>
+          <w:lang w:val="pl-PL"/>
+        </w:rPr>
+      </w:pPr>
+      <w:r>
+        <w:rPr>
+          <w:rFonts w:ascii="Times New Roman" w:hAnsi="Times New Roman" w:cs="Times New Roman"/>
+          <w:sz w:val="24"/>
+          <w:szCs w:val="24"/>
+          <w:lang w:val="pl-PL"/>
+        </w:rPr>
+        <w:t xml:space="preserve">Podstrona posiada tabelę wyświetlającą informację o wszystkich istniejących pokojach w bazie danych. Tak jak inne posiada możliwość filtrowania wyników za pomocą pól znajdujących się pod tytułami poszczególnych kolumn. Kolumna właściciele zawiera imiona i nazwiska osób do których należy sala. Kolorem </w:t>
+      </w:r>
+      <w:r>
+        <w:rPr>
+          <w:noProof/>
+          <w:lang w:val="pl-PL" w:eastAsia="pl-PL"/>
+        </w:rPr>
+        <w:drawing>
+          <wp:inline distT="0" distB="0" distL="0" distR="0" wp14:anchorId="0F9B5D15" wp14:editId="23150751">
+            <wp:extent cx="238125" cy="152400"/>
+            <wp:effectExtent l="0" t="0" r="9525" b="0"/>
+            <wp:docPr id="18" name="Obraz 18"/>
+            <wp:cNvGraphicFramePr>
+              <a:graphicFrameLocks xmlns:a="http://schemas.openxmlformats.org/drawingml/2006/main" noChangeAspect="1"/>
+            </wp:cNvGraphicFramePr>
+            <a:graphic xmlns:a="http://schemas.openxmlformats.org/drawingml/2006/main">
+              <a:graphicData uri="http://schemas.openxmlformats.org/drawingml/2006/picture">
+                <pic:pic xmlns:pic="http://schemas.openxmlformats.org/drawingml/2006/picture">
+                  <pic:nvPicPr>
+                    <pic:cNvPr id="0" name=""/>
+                    <pic:cNvPicPr/>
+                  </pic:nvPicPr>
+                  <pic:blipFill>
+                    <a:blip r:embed="rId24"/>
+                    <a:stretch>
+                      <a:fillRect/>
+                    </a:stretch>
+                  </pic:blipFill>
+                  <pic:spPr>
+                    <a:xfrm>
+                      <a:off x="0" y="0"/>
+                      <a:ext cx="238125" cy="152400"/>
+                    </a:xfrm>
+                    <a:prstGeom prst="rect">
+                      <a:avLst/>
+                    </a:prstGeom>
+                  </pic:spPr>
+                </pic:pic>
+              </a:graphicData>
+            </a:graphic>
+          </wp:inline>
+        </w:drawing>
+      </w:r>
+      <w:r>
+        <w:rPr>
+          <w:rFonts w:ascii="Times New Roman" w:hAnsi="Times New Roman" w:cs="Times New Roman"/>
+          <w:sz w:val="24"/>
+          <w:szCs w:val="24"/>
+          <w:lang w:val="pl-PL"/>
+        </w:rPr>
+        <w:t xml:space="preserve"> zostały zaznaczone pokoje których właścicielem jest użytkownik. </w:t>
+      </w:r>
+    </w:p>
+    <w:p>
+      <w:pPr>
+        <w:spacing w:line="360" w:lineRule="auto"/>
+        <w:jc w:val="both"/>
+        <w:rPr>
+          <w:rFonts w:ascii="Times New Roman" w:hAnsi="Times New Roman" w:cs="Times New Roman"/>
+          <w:sz w:val="24"/>
+          <w:szCs w:val="24"/>
+          <w:lang w:val="pl-PL"/>
+        </w:rPr>
+      </w:pPr>
+      <w:r>
+        <w:rPr>
+          <w:rFonts w:ascii="Times New Roman" w:hAnsi="Times New Roman" w:cs="Times New Roman"/>
+          <w:sz w:val="24"/>
+          <w:szCs w:val="24"/>
+          <w:lang w:val="pl-PL"/>
+        </w:rPr>
+        <w:t>Czwarta kolumna zawiera w sobie przyciski dostępnych opcji:</w:t>
+      </w:r>
+    </w:p>
+    <w:p>
+      <w:pPr>
+        <w:spacing w:line="360" w:lineRule="auto"/>
+        <w:jc w:val="both"/>
+        <w:rPr>
+          <w:rFonts w:ascii="Times New Roman" w:hAnsi="Times New Roman" w:cs="Times New Roman"/>
+          <w:sz w:val="24"/>
+          <w:szCs w:val="24"/>
+          <w:lang w:val="pl-PL"/>
+        </w:rPr>
+      </w:pPr>
+      <w:r>
+        <w:rPr>
+          <w:noProof/>
+          <w:lang w:val="pl-PL" w:eastAsia="pl-PL"/>
+        </w:rPr>
+        <w:lastRenderedPageBreak/>
+        <w:drawing>
+          <wp:inline distT="0" distB="0" distL="0" distR="0" wp14:anchorId="3E7235B7" wp14:editId="566CAC26">
+            <wp:extent cx="295275" cy="352425"/>
+            <wp:effectExtent l="0" t="0" r="9525" b="9525"/>
+            <wp:docPr id="21" name="Obraz 21"/>
+            <wp:cNvGraphicFramePr>
+              <a:graphicFrameLocks xmlns:a="http://schemas.openxmlformats.org/drawingml/2006/main" noChangeAspect="1"/>
+            </wp:cNvGraphicFramePr>
+            <a:graphic xmlns:a="http://schemas.openxmlformats.org/drawingml/2006/main">
+              <a:graphicData uri="http://schemas.openxmlformats.org/drawingml/2006/picture">
+                <pic:pic xmlns:pic="http://schemas.openxmlformats.org/drawingml/2006/picture">
+                  <pic:nvPicPr>
+                    <pic:cNvPr id="0" name=""/>
+                    <pic:cNvPicPr/>
+                  </pic:nvPicPr>
+                  <pic:blipFill>
+                    <a:blip r:embed="rId25"/>
+                    <a:stretch>
+                      <a:fillRect/>
+                    </a:stretch>
+                  </pic:blipFill>
+                  <pic:spPr>
+                    <a:xfrm>
+                      <a:off x="0" y="0"/>
+                      <a:ext cx="295275" cy="352425"/>
+                    </a:xfrm>
+                    <a:prstGeom prst="rect">
+                      <a:avLst/>
+                    </a:prstGeom>
+                  </pic:spPr>
+                </pic:pic>
+              </a:graphicData>
+            </a:graphic>
+          </wp:inline>
+        </w:drawing>
+      </w:r>
+      <w:r>
+        <w:rPr>
+          <w:rFonts w:ascii="Times New Roman" w:hAnsi="Times New Roman" w:cs="Times New Roman"/>
+          <w:sz w:val="24"/>
+          <w:szCs w:val="24"/>
+          <w:lang w:val="pl-PL"/>
+        </w:rPr>
+        <w:t xml:space="preserve"> - przypisuje użytkownika do pokoju. </w:t>
+      </w:r>
+      <w:r>
+        <w:rPr>
+          <w:rFonts w:ascii="Times New Roman" w:hAnsi="Times New Roman" w:cs="Times New Roman"/>
+          <w:sz w:val="24"/>
+          <w:szCs w:val="24"/>
+          <w:lang w:val="pl-PL"/>
+        </w:rPr>
+        <w:t>Tylko pokój konsultacji może posiadać właściciela. Przypisanie do laboratorium nie jest dozwolone.</w:t>
+      </w:r>
+    </w:p>
+    <w:p>
+      <w:pPr>
+        <w:spacing w:line="360" w:lineRule="auto"/>
+        <w:jc w:val="both"/>
+        <w:rPr>
+          <w:rFonts w:ascii="Times New Roman" w:hAnsi="Times New Roman" w:cs="Times New Roman"/>
+          <w:sz w:val="24"/>
+          <w:szCs w:val="24"/>
+          <w:lang w:val="pl-PL"/>
+        </w:rPr>
+      </w:pPr>
+      <w:r>
+        <w:rPr>
+          <w:noProof/>
+          <w:lang w:val="pl-PL" w:eastAsia="pl-PL"/>
+        </w:rPr>
+        <w:drawing>
+          <wp:inline distT="0" distB="0" distL="0" distR="0" wp14:anchorId="6BED6457" wp14:editId="0D2F44A3">
+            <wp:extent cx="342900" cy="323850"/>
+            <wp:effectExtent l="0" t="0" r="0" b="0"/>
+            <wp:docPr id="22" name="Obraz 22"/>
+            <wp:cNvGraphicFramePr>
+              <a:graphicFrameLocks xmlns:a="http://schemas.openxmlformats.org/drawingml/2006/main" noChangeAspect="1"/>
+            </wp:cNvGraphicFramePr>
+            <a:graphic xmlns:a="http://schemas.openxmlformats.org/drawingml/2006/main">
+              <a:graphicData uri="http://schemas.openxmlformats.org/drawingml/2006/picture">
+                <pic:pic xmlns:pic="http://schemas.openxmlformats.org/drawingml/2006/picture">
+                  <pic:nvPicPr>
+                    <pic:cNvPr id="0" name=""/>
+                    <pic:cNvPicPr/>
+                  </pic:nvPicPr>
+                  <pic:blipFill>
+                    <a:blip r:embed="rId26"/>
+                    <a:stretch>
+                      <a:fillRect/>
+                    </a:stretch>
+                  </pic:blipFill>
+                  <pic:spPr>
+                    <a:xfrm>
+                      <a:off x="0" y="0"/>
+                      <a:ext cx="342900" cy="323850"/>
+                    </a:xfrm>
+                    <a:prstGeom prst="rect">
+                      <a:avLst/>
+                    </a:prstGeom>
+                  </pic:spPr>
+                </pic:pic>
+              </a:graphicData>
+            </a:graphic>
+          </wp:inline>
+        </w:drawing>
+      </w:r>
+      <w:r>
+        <w:rPr>
+          <w:rFonts w:ascii="Times New Roman" w:hAnsi="Times New Roman" w:cs="Times New Roman"/>
+          <w:sz w:val="24"/>
+          <w:szCs w:val="24"/>
+          <w:lang w:val="pl-PL"/>
+        </w:rPr>
+        <w:t>- wypisuje użytkownika z pokoju. Akcja jest dozwolona jedynie gdy użytkownik był wcześniej przypisany do tego pokoju.</w:t>
+      </w:r>
       <w:bookmarkStart w:id="0" w:name="_GoBack"/>
       <w:bookmarkEnd w:id="0"/>
     </w:p>
+    <w:p>
+      <w:pPr>
+        <w:spacing w:line="360" w:lineRule="auto"/>
+        <w:jc w:val="both"/>
+        <w:rPr>
+          <w:rFonts w:ascii="Times New Roman" w:hAnsi="Times New Roman" w:cs="Times New Roman"/>
+          <w:sz w:val="24"/>
+          <w:szCs w:val="24"/>
+          <w:lang w:val="pl-PL"/>
+        </w:rPr>
+      </w:pPr>
+      <w:r>
+        <w:rPr>
+          <w:noProof/>
+          <w:lang w:val="pl-PL" w:eastAsia="pl-PL"/>
+        </w:rPr>
+        <w:drawing>
+          <wp:inline distT="0" distB="0" distL="0" distR="0" wp14:anchorId="2B23F81B" wp14:editId="1DF1DBB5">
+            <wp:extent cx="333375" cy="390525"/>
+            <wp:effectExtent l="0" t="0" r="9525" b="9525"/>
+            <wp:docPr id="19" name="Obraz 19"/>
+            <wp:cNvGraphicFramePr>
+              <a:graphicFrameLocks xmlns:a="http://schemas.openxmlformats.org/drawingml/2006/main" noChangeAspect="1"/>
+            </wp:cNvGraphicFramePr>
+            <a:graphic xmlns:a="http://schemas.openxmlformats.org/drawingml/2006/main">
+              <a:graphicData uri="http://schemas.openxmlformats.org/drawingml/2006/picture">
+                <pic:pic xmlns:pic="http://schemas.openxmlformats.org/drawingml/2006/picture">
+                  <pic:nvPicPr>
+                    <pic:cNvPr id="0" name=""/>
+                    <pic:cNvPicPr/>
+                  </pic:nvPicPr>
+                  <pic:blipFill>
+                    <a:blip r:embed="rId18"/>
+                    <a:stretch>
+                      <a:fillRect/>
+                    </a:stretch>
+                  </pic:blipFill>
+                  <pic:spPr>
+                    <a:xfrm>
+                      <a:off x="0" y="0"/>
+                      <a:ext cx="333375" cy="390525"/>
+                    </a:xfrm>
+                    <a:prstGeom prst="rect">
+                      <a:avLst/>
+                    </a:prstGeom>
+                  </pic:spPr>
+                </pic:pic>
+              </a:graphicData>
+            </a:graphic>
+          </wp:inline>
+        </w:drawing>
+      </w:r>
+      <w:r>
+        <w:rPr>
+          <w:rFonts w:ascii="Times New Roman" w:hAnsi="Times New Roman" w:cs="Times New Roman"/>
+          <w:sz w:val="24"/>
+          <w:szCs w:val="24"/>
+          <w:lang w:val="pl-PL"/>
+        </w:rPr>
+        <w:t xml:space="preserve"> - </w:t>
+      </w:r>
+      <w:r>
+        <w:rPr>
+          <w:rFonts w:ascii="Times New Roman" w:hAnsi="Times New Roman" w:cs="Times New Roman"/>
+          <w:sz w:val="24"/>
+          <w:szCs w:val="24"/>
+          <w:lang w:val="pl-PL"/>
+        </w:rPr>
+        <w:t>pozwala edytować pokój</w:t>
+      </w:r>
+      <w:r>
+        <w:rPr>
+          <w:rFonts w:ascii="Times New Roman" w:hAnsi="Times New Roman" w:cs="Times New Roman"/>
+          <w:sz w:val="24"/>
+          <w:szCs w:val="24"/>
+          <w:lang w:val="pl-PL"/>
+        </w:rPr>
+        <w:t xml:space="preserve"> i przekierowuje na odpowiednią stronę, na której użytkownik może tego dokonać.</w:t>
+      </w:r>
+    </w:p>
+    <w:p>
+      <w:pPr>
+        <w:spacing w:line="360" w:lineRule="auto"/>
+        <w:jc w:val="both"/>
+        <w:rPr>
+          <w:rFonts w:ascii="Times New Roman" w:hAnsi="Times New Roman" w:cs="Times New Roman"/>
+          <w:sz w:val="24"/>
+          <w:szCs w:val="24"/>
+          <w:lang w:val="pl-PL"/>
+        </w:rPr>
+      </w:pPr>
+      <w:r>
+        <w:rPr>
+          <w:noProof/>
+          <w:lang w:val="pl-PL" w:eastAsia="pl-PL"/>
+        </w:rPr>
+        <w:drawing>
+          <wp:inline distT="0" distB="0" distL="0" distR="0" wp14:anchorId="6286758F" wp14:editId="5B58E1BD">
+            <wp:extent cx="314325" cy="333375"/>
+            <wp:effectExtent l="0" t="0" r="9525" b="9525"/>
+            <wp:docPr id="20" name="Obraz 20"/>
+            <wp:cNvGraphicFramePr>
+              <a:graphicFrameLocks xmlns:a="http://schemas.openxmlformats.org/drawingml/2006/main" noChangeAspect="1"/>
+            </wp:cNvGraphicFramePr>
+            <a:graphic xmlns:a="http://schemas.openxmlformats.org/drawingml/2006/main">
+              <a:graphicData uri="http://schemas.openxmlformats.org/drawingml/2006/picture">
+                <pic:pic xmlns:pic="http://schemas.openxmlformats.org/drawingml/2006/picture">
+                  <pic:nvPicPr>
+                    <pic:cNvPr id="0" name=""/>
+                    <pic:cNvPicPr/>
+                  </pic:nvPicPr>
+                  <pic:blipFill>
+                    <a:blip r:embed="rId19"/>
+                    <a:stretch>
+                      <a:fillRect/>
+                    </a:stretch>
+                  </pic:blipFill>
+                  <pic:spPr>
+                    <a:xfrm>
+                      <a:off x="0" y="0"/>
+                      <a:ext cx="314325" cy="333375"/>
+                    </a:xfrm>
+                    <a:prstGeom prst="rect">
+                      <a:avLst/>
+                    </a:prstGeom>
+                  </pic:spPr>
+                </pic:pic>
+              </a:graphicData>
+            </a:graphic>
+          </wp:inline>
+        </w:drawing>
+      </w:r>
+      <w:r>
+        <w:rPr>
+          <w:rFonts w:ascii="Times New Roman" w:hAnsi="Times New Roman" w:cs="Times New Roman"/>
+          <w:sz w:val="24"/>
+          <w:szCs w:val="24"/>
+          <w:lang w:val="pl-PL"/>
+        </w:rPr>
+        <w:t xml:space="preserve">- </w:t>
+      </w:r>
+      <w:r>
+        <w:rPr>
+          <w:rFonts w:ascii="Times New Roman" w:hAnsi="Times New Roman" w:cs="Times New Roman"/>
+          <w:sz w:val="24"/>
+          <w:szCs w:val="24"/>
+          <w:lang w:val="pl-PL"/>
+        </w:rPr>
+        <w:t>pozwala usunąć zaznaczony pokój</w:t>
+      </w:r>
+      <w:r>
+        <w:rPr>
+          <w:rFonts w:ascii="Times New Roman" w:hAnsi="Times New Roman" w:cs="Times New Roman"/>
+          <w:sz w:val="24"/>
+          <w:szCs w:val="24"/>
+          <w:lang w:val="pl-PL"/>
+        </w:rPr>
+        <w:t>. Po pomyślnym usunięciu dane w tabeli zostaną przeładowane. Operacja ta usuwa również wszystkie wiadomości i wydarzenia należące do tego pokoju.</w:t>
+      </w:r>
+      <w:r>
+        <w:rPr>
+          <w:rFonts w:ascii="Times New Roman" w:hAnsi="Times New Roman" w:cs="Times New Roman"/>
+          <w:sz w:val="24"/>
+          <w:szCs w:val="24"/>
+          <w:lang w:val="pl-PL"/>
+        </w:rPr>
+        <w:t xml:space="preserve"> </w:t>
+      </w:r>
+      <w:r>
+        <w:rPr>
+          <w:rFonts w:ascii="Times New Roman" w:hAnsi="Times New Roman" w:cs="Times New Roman"/>
+          <w:sz w:val="24"/>
+          <w:szCs w:val="24"/>
+          <w:lang w:val="pl-PL"/>
+        </w:rPr>
+        <w:t>Użytkownik zostanie poinformowany w razie jakichkolwiek problemów pojawiających się w czasie wykonywania tej czynność.</w:t>
+      </w:r>
+      <w:r>
+        <w:rPr>
+          <w:rFonts w:ascii="Times New Roman" w:hAnsi="Times New Roman" w:cs="Times New Roman"/>
+          <w:sz w:val="24"/>
+          <w:szCs w:val="24"/>
+          <w:lang w:val="pl-PL"/>
+        </w:rPr>
+        <w:t xml:space="preserve"> </w:t>
+      </w:r>
+    </w:p>
+    <w:p>
+      <w:pPr>
+        <w:spacing w:line="360" w:lineRule="auto"/>
+        <w:jc w:val="both"/>
+        <w:rPr>
+          <w:rFonts w:ascii="Times New Roman" w:hAnsi="Times New Roman" w:cs="Times New Roman"/>
+          <w:sz w:val="24"/>
+          <w:szCs w:val="24"/>
+          <w:lang w:val="pl-PL"/>
+        </w:rPr>
+      </w:pPr>
+    </w:p>
+    <w:p>
+      <w:pPr>
+        <w:spacing w:line="360" w:lineRule="auto"/>
+        <w:jc w:val="both"/>
+      </w:pPr>
+    </w:p>
     <w:sectPr>
-      <w:headerReference w:type="first" r:id="rId10"/>
-      <w:footerReference w:type="first" r:id="rId11"/>
+      <w:headerReference w:type="first" r:id="rId27"/>
+      <w:footerReference w:type="first" r:id="rId28"/>
       <w:pgSz w:w="11906" w:h="16838" w:code="9"/>
       <w:pgMar w:top="1418" w:right="851" w:bottom="1418" w:left="1418" w:header="964" w:footer="851" w:gutter="0"/>
       <w:cols w:space="708"/>
@@ -4465,27 +6225,9 @@
   </w:num>
   <w:num w:numId="12">
     <w:abstractNumId w:val="2"/>
-    <w:lvlOverride w:ilvl="0"/>
-    <w:lvlOverride w:ilvl="1"/>
-    <w:lvlOverride w:ilvl="2"/>
-    <w:lvlOverride w:ilvl="3"/>
-    <w:lvlOverride w:ilvl="4"/>
-    <w:lvlOverride w:ilvl="5"/>
-    <w:lvlOverride w:ilvl="6"/>
-    <w:lvlOverride w:ilvl="7"/>
-    <w:lvlOverride w:ilvl="8"/>
   </w:num>
   <w:num w:numId="13">
     <w:abstractNumId w:val="8"/>
-    <w:lvlOverride w:ilvl="0"/>
-    <w:lvlOverride w:ilvl="1"/>
-    <w:lvlOverride w:ilvl="2"/>
-    <w:lvlOverride w:ilvl="3"/>
-    <w:lvlOverride w:ilvl="4"/>
-    <w:lvlOverride w:ilvl="5"/>
-    <w:lvlOverride w:ilvl="6"/>
-    <w:lvlOverride w:ilvl="7"/>
-    <w:lvlOverride w:ilvl="8"/>
   </w:num>
   <w:num w:numId="14">
     <w:abstractNumId w:val="1"/>
@@ -4546,6 +6288,12 @@
     <w:lvlOverride w:ilvl="8">
       <w:startOverride w:val="1"/>
     </w:lvlOverride>
+  </w:num>
+  <w:num w:numId="16">
+    <w:abstractNumId w:val="2"/>
+  </w:num>
+  <w:num w:numId="17">
+    <w:abstractNumId w:val="8"/>
   </w:num>
 </w:numbering>
 </file>
@@ -5722,6 +7470,48 @@
     <w:basedOn w:val="Domylnaczcionkaakapitu"/>
     <w:rsid w:val="008A21B2"/>
   </w:style>
+  <w:style w:type="paragraph" w:styleId="Tekstprzypisukocowego">
+    <w:name w:val="endnote text"/>
+    <w:basedOn w:val="Normalny"/>
+    <w:link w:val="TekstprzypisukocowegoZnak"/>
+    <w:uiPriority w:val="99"/>
+    <w:semiHidden/>
+    <w:unhideWhenUsed/>
+    <w:locked/>
+    <w:rsid w:val="00106EDA"/>
+    <w:pPr>
+      <w:spacing w:before="0" w:after="0" w:line="240" w:lineRule="auto"/>
+    </w:pPr>
+    <w:rPr>
+      <w:sz w:val="20"/>
+      <w:szCs w:val="20"/>
+    </w:rPr>
+  </w:style>
+  <w:style w:type="character" w:customStyle="1" w:styleId="TekstprzypisukocowegoZnak">
+    <w:name w:val="Tekst przypisu końcowego Znak"/>
+    <w:basedOn w:val="Domylnaczcionkaakapitu"/>
+    <w:link w:val="Tekstprzypisukocowego"/>
+    <w:uiPriority w:val="99"/>
+    <w:semiHidden/>
+    <w:rsid w:val="00106EDA"/>
+    <w:rPr>
+      <w:rFonts w:ascii="Calibri" w:hAnsi="Calibri"/>
+      <w:sz w:val="20"/>
+      <w:szCs w:val="20"/>
+    </w:rPr>
+  </w:style>
+  <w:style w:type="character" w:styleId="Odwoanieprzypisukocowego">
+    <w:name w:val="endnote reference"/>
+    <w:basedOn w:val="Domylnaczcionkaakapitu"/>
+    <w:uiPriority w:val="99"/>
+    <w:semiHidden/>
+    <w:unhideWhenUsed/>
+    <w:locked/>
+    <w:rsid w:val="00106EDA"/>
+    <w:rPr>
+      <w:vertAlign w:val="superscript"/>
+    </w:rPr>
+  </w:style>
 </w:styles>
 </file>
 
@@ -6896,6 +8686,48 @@
     <w:name w:val="_tgc"/>
     <w:basedOn w:val="Domylnaczcionkaakapitu"/>
     <w:rsid w:val="008A21B2"/>
+  </w:style>
+  <w:style w:type="paragraph" w:styleId="Tekstprzypisukocowego">
+    <w:name w:val="endnote text"/>
+    <w:basedOn w:val="Normalny"/>
+    <w:link w:val="TekstprzypisukocowegoZnak"/>
+    <w:uiPriority w:val="99"/>
+    <w:semiHidden/>
+    <w:unhideWhenUsed/>
+    <w:locked/>
+    <w:rsid w:val="00106EDA"/>
+    <w:pPr>
+      <w:spacing w:before="0" w:after="0" w:line="240" w:lineRule="auto"/>
+    </w:pPr>
+    <w:rPr>
+      <w:sz w:val="20"/>
+      <w:szCs w:val="20"/>
+    </w:rPr>
+  </w:style>
+  <w:style w:type="character" w:customStyle="1" w:styleId="TekstprzypisukocowegoZnak">
+    <w:name w:val="Tekst przypisu końcowego Znak"/>
+    <w:basedOn w:val="Domylnaczcionkaakapitu"/>
+    <w:link w:val="Tekstprzypisukocowego"/>
+    <w:uiPriority w:val="99"/>
+    <w:semiHidden/>
+    <w:rsid w:val="00106EDA"/>
+    <w:rPr>
+      <w:rFonts w:ascii="Calibri" w:hAnsi="Calibri"/>
+      <w:sz w:val="20"/>
+      <w:szCs w:val="20"/>
+    </w:rPr>
+  </w:style>
+  <w:style w:type="character" w:styleId="Odwoanieprzypisukocowego">
+    <w:name w:val="endnote reference"/>
+    <w:basedOn w:val="Domylnaczcionkaakapitu"/>
+    <w:uiPriority w:val="99"/>
+    <w:semiHidden/>
+    <w:unhideWhenUsed/>
+    <w:locked/>
+    <w:rsid w:val="00106EDA"/>
+    <w:rPr>
+      <w:vertAlign w:val="superscript"/>
+    </w:rPr>
   </w:style>
 </w:styles>
 </file>
@@ -7243,7 +9075,7 @@
 </file>
 
 <file path=customXml/itemProps1.xml><?xml version="1.0" encoding="utf-8"?>
-<ds:datastoreItem xmlns:ds="http://schemas.openxmlformats.org/officeDocument/2006/customXml" ds:itemID="{4349A235-7252-4753-A316-A31D45903ECA}">
+<ds:datastoreItem xmlns:ds="http://schemas.openxmlformats.org/officeDocument/2006/customXml" ds:itemID="{7D78ECF5-1534-4534-B899-1BF374AC2C43}">
   <ds:schemaRefs>
     <ds:schemaRef ds:uri="http://schemas.openxmlformats.org/officeDocument/2006/bibliography"/>
   </ds:schemaRefs>

</xml_diff>